<commit_message>
add task4 and command interface
</commit_message>
<xml_diff>
--- a/phase1/report.docx
+++ b/phase1/report.docx
@@ -23,6 +23,22 @@
         <w:jc w:val="center"/>
       </w:pPr>
       <w:r>
+        <w:t>Group 7</w:t>
+      </w:r>
+    </w:p>
+    <w:p>
+      <w:pPr>
+        <w:pStyle w:val="Heading3"/>
+      </w:pPr>
+      <w:r>
+        <w:t xml:space="preserve">Group </w:t>
+      </w:r>
+      <w:r>
+        <w:t>member</w:t>
+      </w:r>
+    </w:p>
+    <w:p>
+      <w:r>
         <w:t xml:space="preserve">Jianan Yang, Fei Ming, </w:t>
       </w:r>
       <w:proofErr w:type="spellStart"/>
@@ -55,6 +71,9 @@
       <w:r>
         <w:t xml:space="preserve"> Li, </w:t>
       </w:r>
+      <w:r>
+        <w:t xml:space="preserve"> </w:t>
+      </w:r>
       <w:proofErr w:type="spellStart"/>
       <w:r>
         <w:t>Jingyang</w:t>
@@ -64,16 +83,59 @@
         <w:t xml:space="preserve"> Guo</w:t>
       </w:r>
     </w:p>
-    <w:p/>
-    <w:p>
+    <w:p>
+      <w:pPr>
+        <w:pStyle w:val="Heading3"/>
+      </w:pPr>
       <w:r>
         <w:t>Abstract</w:t>
       </w:r>
     </w:p>
-    <w:p/>
-    <w:p>
+    <w:p>
+      <w:r>
+        <w:t xml:space="preserve">Phase 1 will build vector space on the given data of </w:t>
+      </w:r>
+      <w:proofErr w:type="spellStart"/>
+      <w:r>
+        <w:t>MovieLens</w:t>
+      </w:r>
+      <w:proofErr w:type="spellEnd"/>
+      <w:r>
+        <w:t xml:space="preserve"> and IMD</w:t>
+      </w:r>
+      <w:r>
+        <w:t xml:space="preserve">B. There are 4 tasks in phase1. </w:t>
+      </w:r>
+      <w:r>
+        <w:t xml:space="preserve">For the first three tasks, </w:t>
+      </w:r>
+      <w:r>
+        <w:t xml:space="preserve">a &lt;tag, weight&gt; vector is built given </w:t>
+      </w:r>
+      <w:r>
+        <w:t>field</w:t>
+      </w:r>
+      <w:r>
+        <w:t xml:space="preserve"> id and model</w:t>
+      </w:r>
+      <w:r>
+        <w:t xml:space="preserve"> to measure how good is the tags for the given field as features</w:t>
+      </w:r>
+      <w:r>
+        <w:t xml:space="preserve">. For the last task, a differentiating vector is built to show the difference between genre1 and genre2. </w:t>
+      </w:r>
+    </w:p>
+    <w:p>
+      <w:pPr>
+        <w:pStyle w:val="Heading3"/>
+      </w:pPr>
       <w:r>
         <w:t>Keywords</w:t>
+      </w:r>
+    </w:p>
+    <w:p>
+      <w:r>
+        <w:t>TF, TFIDF, TF-IDF-DIFF, P-DIFF1, P-DIFF2</w:t>
       </w:r>
     </w:p>
     <w:p/>
@@ -99,43 +161,2360 @@
     <w:p/>
     <w:p/>
     <w:p>
+      <w:pPr>
+        <w:pStyle w:val="Heading1"/>
+      </w:pPr>
+      <w:r>
+        <w:t>Introduction</w:t>
+      </w:r>
+    </w:p>
+    <w:p>
+      <w:pPr>
+        <w:pStyle w:val="Heading2"/>
+        <w:rPr>
+          <w:rStyle w:val="Heading2Char"/>
+          <w:b/>
+        </w:rPr>
+      </w:pPr>
+      <w:r>
+        <w:rPr>
+          <w:rStyle w:val="Heading2Char"/>
+          <w:b/>
+        </w:rPr>
+        <w:t>Terminology</w:t>
+      </w:r>
+    </w:p>
+    <w:p>
+      <w:r>
+        <w:t xml:space="preserve">TF: Term frequency, is used to measure the frequency a specific term appearing in a document. </w:t>
+      </w:r>
+    </w:p>
+    <w:p>
+      <w:r>
+        <w:t>TFIDF</w:t>
+      </w:r>
+      <w:r>
+        <w:rPr>
+          <w:rFonts w:hint="eastAsia"/>
+        </w:rPr>
+        <w:t>：</w:t>
+      </w:r>
+      <w:r>
+        <w:rPr>
+          <w:rFonts w:hint="eastAsia"/>
+        </w:rPr>
+        <w:t xml:space="preserve"> TF</w:t>
+      </w:r>
+      <w:r>
+        <w:t xml:space="preserve">IDF is the multiply TF and IDF. IDF is inverse document frequency, which measures how much the term can discriminate the document from others. </w:t>
+      </w:r>
+    </w:p>
+    <w:p>
+      <w:r>
+        <w:t>TF-IDF-DIFF</w:t>
+      </w:r>
+    </w:p>
+    <w:p>
+      <w:r>
+        <w:t>P-DIFF1</w:t>
+      </w:r>
+    </w:p>
+    <w:p>
+      <w:pPr>
+        <w:rPr>
+          <w:rFonts w:hint="eastAsia"/>
+        </w:rPr>
+      </w:pPr>
+      <w:r>
+        <w:t>P-DIFF2</w:t>
+      </w:r>
+    </w:p>
+    <w:p>
+      <w:pPr>
+        <w:pStyle w:val="Heading2"/>
+        <w:rPr>
+          <w:rStyle w:val="Heading2Char"/>
+          <w:b/>
+        </w:rPr>
+      </w:pPr>
+      <w:r>
+        <w:t>G</w:t>
+      </w:r>
+      <w:r>
+        <w:t xml:space="preserve">oal </w:t>
+      </w:r>
+      <w:r>
+        <w:rPr>
+          <w:rStyle w:val="Heading2Char"/>
+          <w:b/>
+        </w:rPr>
+        <w:t>description</w:t>
+      </w:r>
+    </w:p>
+    <w:p>
+      <w:r>
+        <w:t>The goal of phase1 is to</w:t>
+      </w:r>
+      <w:r>
+        <w:t xml:space="preserve"> experiment with vector models, by building &lt;tag, weight&gt; vectors on </w:t>
+      </w:r>
+      <w:proofErr w:type="spellStart"/>
+      <w:r>
+        <w:t>MovieLens</w:t>
+      </w:r>
+      <w:proofErr w:type="spellEnd"/>
+      <w:r>
+        <w:t xml:space="preserve"> and IMDB database with model TF and TF-IDF.</w:t>
+      </w:r>
+      <w:r>
+        <w:t xml:space="preserve"> Another goal is to learn how to differentiate genre1 and genre2 by three TF-IDF-DIFF, PDIFF1 and PDIFF2. </w:t>
+      </w:r>
+    </w:p>
+    <w:p>
+      <w:pPr>
+        <w:pStyle w:val="Heading2"/>
+      </w:pPr>
+      <w:r>
+        <w:t>A</w:t>
+      </w:r>
+      <w:r>
+        <w:t>ssumption</w:t>
+      </w:r>
+    </w:p>
+    <w:p>
+      <w:r>
+        <w:t>Task1:</w:t>
+      </w:r>
+    </w:p>
+    <w:p>
+      <w:r>
+        <w:t xml:space="preserve">Assume all the actors in the given database forms whole documents, whether the </w:t>
+      </w:r>
+      <w:proofErr w:type="spellStart"/>
+      <w:r>
+        <w:t>acotor’s</w:t>
+      </w:r>
+      <w:proofErr w:type="spellEnd"/>
+      <w:r>
+        <w:t xml:space="preserve"> movie has been given a tag or not. In this case, there will be some actors who do not have any tags. </w:t>
+      </w:r>
+    </w:p>
+    <w:p>
+      <w:r>
+        <w:t>Task2:</w:t>
+      </w:r>
+    </w:p>
+    <w:p>
+      <w:r>
+        <w:t>Task3:</w:t>
+      </w:r>
+    </w:p>
+    <w:p>
+      <w:r>
+        <w:t xml:space="preserve">Assume all the movies watched by a user is the set of movies the user gives a tag or a rating, even though some user may not give tag nor rating. </w:t>
+      </w:r>
+    </w:p>
+    <w:p>
+      <w:r>
+        <w:t>Task4:</w:t>
+      </w:r>
+    </w:p>
+    <w:p/>
+    <w:p>
+      <w:pPr>
+        <w:pStyle w:val="Heading1"/>
+      </w:pPr>
+      <w:r>
+        <w:t>I</w:t>
+      </w:r>
+      <w:r>
+        <w:t>mplementation</w:t>
+      </w:r>
+    </w:p>
+    <w:p>
+      <w:r>
+        <w:t>Task1:</w:t>
+      </w:r>
+    </w:p>
+    <w:p/>
+    <w:p>
       <w:r>
         <w:lastRenderedPageBreak/>
-        <w:t>Introduction</w:t>
-      </w:r>
-    </w:p>
-    <w:p>
+        <w:t xml:space="preserve">For actors, according to the rule that tags with newer timestamp and higher actor rank should be given higher weight in terms of TF. Thus for a specified actor with </w:t>
+      </w:r>
+      <w:proofErr w:type="spellStart"/>
+      <w:r>
+        <w:t>actorid</w:t>
+      </w:r>
+      <w:proofErr w:type="spellEnd"/>
+      <w:r>
+        <w:t xml:space="preserve">, find all the movies the actor participate in and find all the tags those movies have. Then form a list of tuples, where the tuple includes </w:t>
+      </w:r>
+      <w:proofErr w:type="spellStart"/>
+      <w:r>
+        <w:t>actor_rank</w:t>
+      </w:r>
+      <w:proofErr w:type="spellEnd"/>
+      <w:r>
+        <w:t xml:space="preserve">, </w:t>
+      </w:r>
+      <w:proofErr w:type="spellStart"/>
+      <w:r>
+        <w:t>tagid</w:t>
+      </w:r>
+      <w:proofErr w:type="spellEnd"/>
+      <w:r>
+        <w:t>, timestamp.</w:t>
+      </w:r>
+    </w:p>
+    <w:p>
+      <w:proofErr w:type="spellStart"/>
+      <w:r>
+        <w:t>Actorid</w:t>
+      </w:r>
+      <w:proofErr w:type="spellEnd"/>
+      <w:r>
+        <w:t>:[(</w:t>
+      </w:r>
+      <w:proofErr w:type="spellStart"/>
+      <w:r>
+        <w:t>actor_rank</w:t>
+      </w:r>
+      <w:proofErr w:type="spellEnd"/>
+      <w:r>
+        <w:t xml:space="preserve">, </w:t>
+      </w:r>
+      <w:proofErr w:type="spellStart"/>
+      <w:r>
+        <w:t>tagid</w:t>
+      </w:r>
+      <w:proofErr w:type="spellEnd"/>
+      <w:r>
+        <w:t xml:space="preserve">, timestamp)], here I use python style where ‘[]’ means a list, and ‘()’ means tuple. </w:t>
+      </w:r>
+    </w:p>
+    <w:p>
+      <w:r>
+        <w:t xml:space="preserve">Each tuple forms a </w:t>
+      </w:r>
+      <w:r>
+        <w:rPr>
+          <w:b/>
+        </w:rPr>
+        <w:t>unique tag</w:t>
+      </w:r>
+      <w:r>
+        <w:t>, sort</w:t>
+      </w:r>
+      <w:r>
+        <w:t xml:space="preserve"> the list in descending order by timestamp</w:t>
+      </w:r>
+      <w:r>
+        <w:t xml:space="preserve"> and rank respectively. Then for the sorted list, compute the weight for tags in the list. Both timestamp and rank use the following formula. </w:t>
+      </w:r>
+    </w:p>
+    <w:p>
+      <m:oMath>
+        <m:sSub>
+          <m:sSubPr>
+            <m:ctrlPr>
+              <w:rPr>
+                <w:rFonts w:ascii="Cambria Math" w:hAnsi="Cambria Math"/>
+                <w:i/>
+              </w:rPr>
+            </m:ctrlPr>
+          </m:sSubPr>
+          <m:e>
+            <m:r>
+              <w:rPr>
+                <w:rFonts w:ascii="Cambria Math" w:hAnsi="Cambria Math"/>
+              </w:rPr>
+              <m:t>W</m:t>
+            </m:r>
+          </m:e>
+          <m:sub>
+            <m:r>
+              <w:rPr>
+                <w:rFonts w:ascii="Cambria Math" w:hAnsi="Cambria Math"/>
+              </w:rPr>
+              <m:t>j</m:t>
+            </m:r>
+          </m:sub>
+        </m:sSub>
+        <m:r>
+          <w:rPr>
+            <w:rFonts w:ascii="Cambria Math" w:hAnsi="Cambria Math"/>
+          </w:rPr>
+          <m:t xml:space="preserve"> </m:t>
+        </m:r>
+        <m:r>
+          <m:rPr>
+            <m:sty m:val="p"/>
+          </m:rPr>
+          <w:rPr>
+            <w:rFonts w:ascii="Cambria Math" w:hAnsi="Cambria Math"/>
+          </w:rPr>
+          <m:t xml:space="preserve">= </m:t>
+        </m:r>
+        <m:f>
+          <m:fPr>
+            <m:ctrlPr>
+              <w:rPr>
+                <w:rFonts w:ascii="Cambria Math" w:hAnsi="Cambria Math"/>
+                <w:i/>
+              </w:rPr>
+            </m:ctrlPr>
+          </m:fPr>
+          <m:num>
+            <m:nary>
+              <m:naryPr>
+                <m:chr m:val="∑"/>
+                <m:limLoc m:val="undOvr"/>
+                <m:supHide m:val="1"/>
+                <m:ctrlPr>
+                  <w:rPr>
+                    <w:rFonts w:ascii="Cambria Math" w:hAnsi="Cambria Math"/>
+                  </w:rPr>
+                </m:ctrlPr>
+              </m:naryPr>
+              <m:sub>
+                <m:r>
+                  <w:rPr>
+                    <w:rFonts w:ascii="Cambria Math" w:hAnsi="Cambria Math"/>
+                  </w:rPr>
+                  <m:t>All the unique tags whose tag id is j</m:t>
+                </m:r>
+              </m:sub>
+              <m:sup/>
+              <m:e>
+                <m:sSub>
+                  <m:sSubPr>
+                    <m:ctrlPr>
+                      <w:rPr>
+                        <w:rFonts w:ascii="Cambria Math" w:hAnsi="Cambria Math"/>
+                      </w:rPr>
+                    </m:ctrlPr>
+                  </m:sSubPr>
+                  <m:e>
+                    <m:r>
+                      <w:rPr>
+                        <w:rFonts w:ascii="Cambria Math" w:hAnsi="Cambria Math"/>
+                      </w:rPr>
+                      <m:t>Index</m:t>
+                    </m:r>
+                  </m:e>
+                  <m:sub>
+                    <m:r>
+                      <w:rPr>
+                        <w:rFonts w:ascii="Cambria Math" w:hAnsi="Cambria Math"/>
+                      </w:rPr>
+                      <m:t>j</m:t>
+                    </m:r>
+                  </m:sub>
+                </m:sSub>
+              </m:e>
+            </m:nary>
+          </m:num>
+          <m:den>
+            <m:nary>
+              <m:naryPr>
+                <m:chr m:val="∑"/>
+                <m:limLoc m:val="undOvr"/>
+                <m:supHide m:val="1"/>
+                <m:ctrlPr>
+                  <w:rPr>
+                    <w:rFonts w:ascii="Cambria Math" w:hAnsi="Cambria Math"/>
+                  </w:rPr>
+                </m:ctrlPr>
+              </m:naryPr>
+              <m:sub>
+                <m:r>
+                  <w:rPr>
+                    <w:rFonts w:ascii="Cambria Math" w:hAnsi="Cambria Math"/>
+                  </w:rPr>
+                  <m:t>All the unique tags</m:t>
+                </m:r>
+                <m:r>
+                  <w:rPr>
+                    <w:rFonts w:ascii="Cambria Math" w:hAnsi="Cambria Math"/>
+                  </w:rPr>
+                  <m:t xml:space="preserve"> in the list</m:t>
+                </m:r>
+              </m:sub>
+              <m:sup/>
+              <m:e>
+                <m:r>
+                  <w:rPr>
+                    <w:rFonts w:ascii="Cambria Math" w:hAnsi="Cambria Math"/>
+                  </w:rPr>
+                  <m:t>Index</m:t>
+                </m:r>
+              </m:e>
+            </m:nary>
+          </m:den>
+        </m:f>
+      </m:oMath>
+      <w:r>
+        <w:t xml:space="preserve"> (0)</w:t>
+      </w:r>
+    </w:p>
+    <w:p>
+      <w:r>
+        <w:t xml:space="preserve">,where </w:t>
+      </w:r>
+      <m:oMath>
+        <m:sSub>
+          <m:sSubPr>
+            <m:ctrlPr>
+              <w:rPr>
+                <w:rFonts w:ascii="Cambria Math" w:hAnsi="Cambria Math"/>
+                <w:i/>
+              </w:rPr>
+            </m:ctrlPr>
+          </m:sSubPr>
+          <m:e>
+            <m:r>
+              <w:rPr>
+                <w:rFonts w:ascii="Cambria Math" w:hAnsi="Cambria Math"/>
+              </w:rPr>
+              <m:t>W</m:t>
+            </m:r>
+          </m:e>
+          <m:sub>
+            <m:r>
+              <w:rPr>
+                <w:rFonts w:ascii="Cambria Math" w:hAnsi="Cambria Math"/>
+              </w:rPr>
+              <m:t>j</m:t>
+            </m:r>
+          </m:sub>
+        </m:sSub>
+        <m:r>
+          <w:rPr>
+            <w:rFonts w:ascii="Cambria Math" w:hAnsi="Cambria Math"/>
+          </w:rPr>
+          <m:t xml:space="preserve"> means the weight for the tag whose tag id is </m:t>
+        </m:r>
+        <m:r>
+          <w:rPr>
+            <w:rFonts w:ascii="Cambria Math" w:hAnsi="Cambria Math" w:cs="Cambria Math"/>
+          </w:rPr>
+          <m:t>j</m:t>
+        </m:r>
+      </m:oMath>
+      <w:r>
+        <w:t xml:space="preserve">, </w:t>
+      </w:r>
+      <m:oMath>
+        <m:sSub>
+          <m:sSubPr>
+            <m:ctrlPr>
+              <w:rPr>
+                <w:rFonts w:ascii="Cambria Math" w:hAnsi="Cambria Math"/>
+              </w:rPr>
+            </m:ctrlPr>
+          </m:sSubPr>
+          <m:e>
+            <m:r>
+              <w:rPr>
+                <w:rFonts w:ascii="Cambria Math" w:hAnsi="Cambria Math"/>
+              </w:rPr>
+              <m:t>Index</m:t>
+            </m:r>
+          </m:e>
+          <m:sub>
+            <m:r>
+              <w:rPr>
+                <w:rFonts w:ascii="Cambria Math" w:hAnsi="Cambria Math"/>
+              </w:rPr>
+              <m:t>j</m:t>
+            </m:r>
+          </m:sub>
+        </m:sSub>
+      </m:oMath>
+      <w:r>
+        <w:t xml:space="preserve"> means  the index of the unique tag whose </w:t>
+      </w:r>
+      <w:proofErr w:type="spellStart"/>
+      <w:r>
+        <w:t>tagid</w:t>
+      </w:r>
+      <w:proofErr w:type="spellEnd"/>
+      <w:r>
+        <w:t xml:space="preserve"> is j</w:t>
+      </w:r>
+      <w:r>
+        <w:t xml:space="preserve">, </w:t>
+      </w:r>
+      <m:oMath>
+        <m:r>
+          <w:rPr>
+            <w:rFonts w:ascii="Cambria Math" w:hAnsi="Cambria Math"/>
+          </w:rPr>
+          <m:t>Index</m:t>
+        </m:r>
+      </m:oMath>
+      <w:r>
+        <w:t xml:space="preserve"> is the index of the unique tag in the sorted list.</w:t>
+      </w:r>
+    </w:p>
+    <w:p>
+      <w:r>
+        <w:t xml:space="preserve">Here is the reason why </w:t>
+      </w:r>
+      <m:oMath>
+        <m:sSub>
+          <m:sSubPr>
+            <m:ctrlPr>
+              <w:rPr>
+                <w:rFonts w:ascii="Cambria Math" w:hAnsi="Cambria Math"/>
+                <w:i/>
+              </w:rPr>
+            </m:ctrlPr>
+          </m:sSubPr>
+          <m:e>
+            <m:r>
+              <w:rPr>
+                <w:rFonts w:ascii="Cambria Math" w:hAnsi="Cambria Math"/>
+              </w:rPr>
+              <m:t>W</m:t>
+            </m:r>
+          </m:e>
+          <m:sub>
+            <m:r>
+              <w:rPr>
+                <w:rFonts w:ascii="Cambria Math" w:hAnsi="Cambria Math"/>
+              </w:rPr>
+              <m:t>j</m:t>
+            </m:r>
+          </m:sub>
+        </m:sSub>
+        <m:r>
+          <w:rPr>
+            <w:rFonts w:ascii="Cambria Math" w:hAnsi="Cambria Math"/>
+          </w:rPr>
+          <m:t xml:space="preserve"> </m:t>
+        </m:r>
+      </m:oMath>
+      <w:r>
+        <w:t xml:space="preserve"> is the same as </w:t>
+      </w:r>
+      <m:oMath>
+        <m:r>
+          <w:rPr>
+            <w:rFonts w:ascii="Cambria Math" w:hAnsi="Cambria Math"/>
+          </w:rPr>
+          <m:t>TF</m:t>
+        </m:r>
+      </m:oMath>
+      <w:r>
+        <w:t xml:space="preserve"> </w:t>
+      </w:r>
+      <w:r>
+        <w:t>(term frequency) by definition,</w:t>
+      </w:r>
+    </w:p>
+    <w:p>
+      <m:oMathPara>
+        <m:oMath>
+          <m:r>
+            <w:rPr>
+              <w:rFonts w:ascii="Cambria Math" w:hAnsi="Cambria Math"/>
+            </w:rPr>
+            <m:t>TF=</m:t>
+          </m:r>
+          <m:f>
+            <m:fPr>
+              <m:ctrlPr>
+                <w:rPr>
+                  <w:rFonts w:ascii="Cambria Math" w:hAnsi="Cambria Math"/>
+                  <w:i/>
+                </w:rPr>
+              </m:ctrlPr>
+            </m:fPr>
+            <m:num>
+              <m:r>
+                <w:rPr>
+                  <w:rFonts w:ascii="Cambria Math" w:hAnsi="Cambria Math"/>
+                </w:rPr>
+                <m:t># term appears in the document</m:t>
+              </m:r>
+            </m:num>
+            <m:den>
+              <m:r>
+                <w:rPr>
+                  <w:rFonts w:ascii="Cambria Math" w:hAnsi="Cambria Math"/>
+                </w:rPr>
+                <m:t>#all the terms in the document</m:t>
+              </m:r>
+            </m:den>
+          </m:f>
+          <m:r>
+            <w:rPr>
+              <w:rFonts w:ascii="Cambria Math" w:hAnsi="Cambria Math"/>
+            </w:rPr>
+            <m:t xml:space="preserve"> </m:t>
+          </m:r>
+        </m:oMath>
+      </m:oMathPara>
+    </w:p>
+    <w:p>
+      <w:r>
+        <w:t xml:space="preserve">Since we have got </w:t>
+      </w:r>
+      <m:oMath>
+        <m:sSub>
+          <m:sSubPr>
+            <m:ctrlPr>
+              <w:rPr>
+                <w:rFonts w:ascii="Cambria Math" w:hAnsi="Cambria Math"/>
+                <w:i/>
+              </w:rPr>
+            </m:ctrlPr>
+          </m:sSubPr>
+          <m:e>
+            <m:r>
+              <w:rPr>
+                <w:rFonts w:ascii="Cambria Math" w:hAnsi="Cambria Math"/>
+              </w:rPr>
+              <m:t>W</m:t>
+            </m:r>
+          </m:e>
+          <m:sub>
+            <m:r>
+              <w:rPr>
+                <w:rFonts w:ascii="Cambria Math" w:hAnsi="Cambria Math"/>
+              </w:rPr>
+              <m:t>j</m:t>
+            </m:r>
+          </m:sub>
+        </m:sSub>
+        <m:r>
+          <w:rPr>
+            <w:rFonts w:ascii="Cambria Math" w:hAnsi="Cambria Math"/>
+          </w:rPr>
+          <m:t>TS</m:t>
+        </m:r>
+      </m:oMath>
+      <w:r>
+        <w:t xml:space="preserve"> </w:t>
+      </w:r>
+      <w:r>
+        <w:t xml:space="preserve">(tag weight for timestamp) and </w:t>
+      </w:r>
+      <m:oMath>
+        <m:sSub>
+          <m:sSubPr>
+            <m:ctrlPr>
+              <w:rPr>
+                <w:rFonts w:ascii="Cambria Math" w:hAnsi="Cambria Math"/>
+                <w:i/>
+              </w:rPr>
+            </m:ctrlPr>
+          </m:sSubPr>
+          <m:e>
+            <m:r>
+              <w:rPr>
+                <w:rFonts w:ascii="Cambria Math" w:hAnsi="Cambria Math"/>
+              </w:rPr>
+              <m:t>W</m:t>
+            </m:r>
+          </m:e>
+          <m:sub>
+            <m:r>
+              <w:rPr>
+                <w:rFonts w:ascii="Cambria Math" w:hAnsi="Cambria Math"/>
+              </w:rPr>
+              <m:t>j</m:t>
+            </m:r>
+          </m:sub>
+        </m:sSub>
+        <m:r>
+          <w:rPr>
+            <w:rFonts w:ascii="Cambria Math" w:hAnsi="Cambria Math"/>
+          </w:rPr>
+          <m:t>Rank</m:t>
+        </m:r>
+      </m:oMath>
+      <w:r>
+        <w:t xml:space="preserve"> (tag weight for actor rank)</w:t>
+      </w:r>
+      <w:r>
+        <w:t xml:space="preserve">, I simply do summation of </w:t>
+      </w:r>
+      <m:oMath>
+        <m:sSub>
+          <m:sSubPr>
+            <m:ctrlPr>
+              <w:rPr>
+                <w:rFonts w:ascii="Cambria Math" w:hAnsi="Cambria Math"/>
+                <w:i/>
+              </w:rPr>
+            </m:ctrlPr>
+          </m:sSubPr>
+          <m:e>
+            <m:r>
+              <w:rPr>
+                <w:rFonts w:ascii="Cambria Math" w:hAnsi="Cambria Math"/>
+              </w:rPr>
+              <m:t>W</m:t>
+            </m:r>
+          </m:e>
+          <m:sub>
+            <m:r>
+              <w:rPr>
+                <w:rFonts w:ascii="Cambria Math" w:hAnsi="Cambria Math"/>
+              </w:rPr>
+              <m:t>j</m:t>
+            </m:r>
+          </m:sub>
+        </m:sSub>
+        <m:r>
+          <w:rPr>
+            <w:rFonts w:ascii="Cambria Math" w:hAnsi="Cambria Math"/>
+          </w:rPr>
+          <m:t>TS</m:t>
+        </m:r>
+      </m:oMath>
+      <w:r>
+        <w:t xml:space="preserve"> </w:t>
+      </w:r>
+      <w:r>
+        <w:t xml:space="preserve"> and </w:t>
+      </w:r>
+      <m:oMath>
+        <m:sSub>
+          <m:sSubPr>
+            <m:ctrlPr>
+              <w:rPr>
+                <w:rFonts w:ascii="Cambria Math" w:hAnsi="Cambria Math"/>
+                <w:i/>
+              </w:rPr>
+            </m:ctrlPr>
+          </m:sSubPr>
+          <m:e>
+            <m:r>
+              <w:rPr>
+                <w:rFonts w:ascii="Cambria Math" w:hAnsi="Cambria Math"/>
+              </w:rPr>
+              <m:t>W</m:t>
+            </m:r>
+          </m:e>
+          <m:sub>
+            <m:r>
+              <w:rPr>
+                <w:rFonts w:ascii="Cambria Math" w:hAnsi="Cambria Math"/>
+              </w:rPr>
+              <m:t>j</m:t>
+            </m:r>
+          </m:sub>
+        </m:sSub>
+        <m:r>
+          <w:rPr>
+            <w:rFonts w:ascii="Cambria Math" w:hAnsi="Cambria Math"/>
+          </w:rPr>
+          <m:t>Rank</m:t>
+        </m:r>
+      </m:oMath>
+      <w:r>
+        <w:t xml:space="preserve"> and then do normalization. Then the final TF is </w:t>
+      </w:r>
+    </w:p>
+    <w:p>
+      <m:oMathPara>
+        <m:oMath>
+          <m:r>
+            <w:rPr>
+              <w:rFonts w:ascii="Cambria Math" w:hAnsi="Cambria Math"/>
+            </w:rPr>
+            <m:t>TFj=normalize(</m:t>
+          </m:r>
+          <m:sSub>
+            <m:sSubPr>
+              <m:ctrlPr>
+                <w:rPr>
+                  <w:rFonts w:ascii="Cambria Math" w:hAnsi="Cambria Math"/>
+                  <w:i/>
+                </w:rPr>
+              </m:ctrlPr>
+            </m:sSubPr>
+            <m:e>
+              <m:r>
+                <w:rPr>
+                  <w:rFonts w:ascii="Cambria Math" w:hAnsi="Cambria Math"/>
+                </w:rPr>
+                <m:t>W</m:t>
+              </m:r>
+            </m:e>
+            <m:sub>
+              <m:r>
+                <w:rPr>
+                  <w:rFonts w:ascii="Cambria Math" w:hAnsi="Cambria Math"/>
+                </w:rPr>
+                <m:t>j</m:t>
+              </m:r>
+            </m:sub>
+          </m:sSub>
+          <m:r>
+            <w:rPr>
+              <w:rFonts w:ascii="Cambria Math" w:hAnsi="Cambria Math"/>
+            </w:rPr>
+            <m:t>TS+</m:t>
+          </m:r>
+          <m:sSub>
+            <m:sSubPr>
+              <m:ctrlPr>
+                <w:rPr>
+                  <w:rFonts w:ascii="Cambria Math" w:hAnsi="Cambria Math"/>
+                  <w:i/>
+                </w:rPr>
+              </m:ctrlPr>
+            </m:sSubPr>
+            <m:e>
+              <m:r>
+                <w:rPr>
+                  <w:rFonts w:ascii="Cambria Math" w:hAnsi="Cambria Math"/>
+                </w:rPr>
+                <m:t>W</m:t>
+              </m:r>
+            </m:e>
+            <m:sub>
+              <m:r>
+                <w:rPr>
+                  <w:rFonts w:ascii="Cambria Math" w:hAnsi="Cambria Math"/>
+                </w:rPr>
+                <m:t>j</m:t>
+              </m:r>
+            </m:sub>
+          </m:sSub>
+          <m:r>
+            <w:rPr>
+              <w:rFonts w:ascii="Cambria Math" w:hAnsi="Cambria Math"/>
+            </w:rPr>
+            <m:t>Rank)</m:t>
+          </m:r>
+        </m:oMath>
+      </m:oMathPara>
+    </w:p>
+    <w:p>
+      <w:r>
+        <w:t>The normalization given a list X used in this project is defined as</w:t>
+      </w:r>
+    </w:p>
+    <w:p>
+      <m:oMathPara>
+        <m:oMath>
+          <m:sSub>
+            <m:sSubPr>
+              <m:ctrlPr>
+                <w:rPr>
+                  <w:rFonts w:ascii="Cambria Math" w:hAnsi="Cambria Math"/>
+                  <w:i/>
+                </w:rPr>
+              </m:ctrlPr>
+            </m:sSubPr>
+            <m:e>
+              <m:r>
+                <w:rPr>
+                  <w:rFonts w:ascii="Cambria Math" w:hAnsi="Cambria Math"/>
+                </w:rPr>
+                <m:t>N</m:t>
+              </m:r>
+            </m:e>
+            <m:sub>
+              <m:r>
+                <w:rPr>
+                  <w:rFonts w:ascii="Cambria Math" w:hAnsi="Cambria Math"/>
+                </w:rPr>
+                <m:t>j</m:t>
+              </m:r>
+            </m:sub>
+          </m:sSub>
+          <m:r>
+            <w:rPr>
+              <w:rFonts w:ascii="Cambria Math" w:hAnsi="Cambria Math"/>
+            </w:rPr>
+            <m:t>=</m:t>
+          </m:r>
+          <m:f>
+            <m:fPr>
+              <m:ctrlPr>
+                <w:rPr>
+                  <w:rFonts w:ascii="Cambria Math" w:hAnsi="Cambria Math"/>
+                  <w:i/>
+                </w:rPr>
+              </m:ctrlPr>
+            </m:fPr>
+            <m:num>
+              <m:sSub>
+                <m:sSubPr>
+                  <m:ctrlPr>
+                    <w:rPr>
+                      <w:rFonts w:ascii="Cambria Math" w:hAnsi="Cambria Math"/>
+                      <w:i/>
+                    </w:rPr>
+                  </m:ctrlPr>
+                </m:sSubPr>
+                <m:e>
+                  <m:r>
+                    <w:rPr>
+                      <w:rFonts w:ascii="Cambria Math" w:hAnsi="Cambria Math"/>
+                    </w:rPr>
+                    <m:t>X</m:t>
+                  </m:r>
+                </m:e>
+                <m:sub>
+                  <m:r>
+                    <w:rPr>
+                      <w:rFonts w:ascii="Cambria Math" w:hAnsi="Cambria Math"/>
+                    </w:rPr>
+                    <m:t>j</m:t>
+                  </m:r>
+                </m:sub>
+              </m:sSub>
+            </m:num>
+            <m:den>
+              <m:r>
+                <m:rPr>
+                  <m:sty m:val="p"/>
+                </m:rPr>
+                <w:rPr>
+                  <w:rFonts w:ascii="Cambria Math" w:hAnsi="Cambria Math"/>
+                </w:rPr>
+                <m:t>max⁡</m:t>
+              </m:r>
+              <m:r>
+                <w:rPr>
+                  <w:rFonts w:ascii="Cambria Math" w:hAnsi="Cambria Math"/>
+                </w:rPr>
+                <m:t>(X)</m:t>
+              </m:r>
+            </m:den>
+          </m:f>
+        </m:oMath>
+      </m:oMathPara>
+    </w:p>
+    <w:p>
+      <w:r>
+        <w:t xml:space="preserve"> ,where X is the whole list, </w:t>
+      </w:r>
+      <m:oMath>
+        <m:sSub>
+          <m:sSubPr>
+            <m:ctrlPr>
+              <w:rPr>
+                <w:rFonts w:ascii="Cambria Math" w:hAnsi="Cambria Math"/>
+                <w:i/>
+              </w:rPr>
+            </m:ctrlPr>
+          </m:sSubPr>
+          <m:e>
+            <m:r>
+              <w:rPr>
+                <w:rFonts w:ascii="Cambria Math" w:hAnsi="Cambria Math"/>
+              </w:rPr>
+              <m:t>X</m:t>
+            </m:r>
+          </m:e>
+          <m:sub>
+            <m:r>
+              <w:rPr>
+                <w:rFonts w:ascii="Cambria Math" w:hAnsi="Cambria Math"/>
+              </w:rPr>
+              <m:t>j</m:t>
+            </m:r>
+          </m:sub>
+        </m:sSub>
+        <m:r>
+          <w:rPr>
+            <w:rFonts w:ascii="Cambria Math" w:hAnsi="Cambria Math"/>
+          </w:rPr>
+          <m:t xml:space="preserve"> is the item with index j, </m:t>
+        </m:r>
+        <m:sSub>
+          <m:sSubPr>
+            <m:ctrlPr>
+              <w:rPr>
+                <w:rFonts w:ascii="Cambria Math" w:hAnsi="Cambria Math"/>
+                <w:i/>
+              </w:rPr>
+            </m:ctrlPr>
+          </m:sSubPr>
+          <m:e>
+            <m:r>
+              <w:rPr>
+                <w:rFonts w:ascii="Cambria Math" w:hAnsi="Cambria Math" w:cs="Cambria Math"/>
+              </w:rPr>
+              <m:t>N</m:t>
+            </m:r>
+          </m:e>
+          <m:sub>
+            <m:r>
+              <w:rPr>
+                <w:rFonts w:ascii="Cambria Math" w:hAnsi="Cambria Math"/>
+              </w:rPr>
+              <m:t>j</m:t>
+            </m:r>
+          </m:sub>
+        </m:sSub>
+        <m:r>
+          <w:rPr>
+            <w:rFonts w:ascii="Cambria Math" w:hAnsi="Cambria Math"/>
+          </w:rPr>
+          <m:t xml:space="preserve"> is the normalized value for </m:t>
+        </m:r>
+        <m:sSub>
+          <m:sSubPr>
+            <m:ctrlPr>
+              <w:rPr>
+                <w:rFonts w:ascii="Cambria Math" w:hAnsi="Cambria Math"/>
+                <w:i/>
+              </w:rPr>
+            </m:ctrlPr>
+          </m:sSubPr>
+          <m:e>
+            <m:r>
+              <w:rPr>
+                <w:rFonts w:ascii="Cambria Math" w:hAnsi="Cambria Math"/>
+              </w:rPr>
+              <m:t>X</m:t>
+            </m:r>
+          </m:e>
+          <m:sub>
+            <m:r>
+              <w:rPr>
+                <w:rFonts w:ascii="Cambria Math" w:hAnsi="Cambria Math"/>
+              </w:rPr>
+              <m:t>j</m:t>
+            </m:r>
+          </m:sub>
+        </m:sSub>
+      </m:oMath>
+    </w:p>
+    <w:p/>
+    <w:p>
+      <w:r>
+        <w:t>Then compute IDF</w:t>
+      </w:r>
+      <w:r>
+        <w:t xml:space="preserve"> for term t. </w:t>
+      </w:r>
+    </w:p>
+    <w:p>
+      <m:oMath>
+        <m:r>
+          <w:rPr>
+            <w:rFonts w:ascii="Cambria Math" w:hAnsi="Cambria Math"/>
+          </w:rPr>
+          <m:t>ID</m:t>
+        </m:r>
+        <m:sSub>
+          <m:sSubPr>
+            <m:ctrlPr>
+              <w:rPr>
+                <w:rFonts w:ascii="Cambria Math" w:hAnsi="Cambria Math"/>
+                <w:i/>
+              </w:rPr>
+            </m:ctrlPr>
+          </m:sSubPr>
+          <m:e>
+            <m:r>
+              <w:rPr>
+                <w:rFonts w:ascii="Cambria Math" w:hAnsi="Cambria Math"/>
+              </w:rPr>
+              <m:t>F</m:t>
+            </m:r>
+          </m:e>
+          <m:sub>
+            <m:r>
+              <w:rPr>
+                <w:rFonts w:ascii="Cambria Math" w:hAnsi="Cambria Math"/>
+              </w:rPr>
+              <m:t>t</m:t>
+            </m:r>
+          </m:sub>
+        </m:sSub>
+        <m:r>
+          <w:rPr>
+            <w:rFonts w:ascii="Cambria Math" w:hAnsi="Cambria Math"/>
+          </w:rPr>
+          <m:t>=</m:t>
+        </m:r>
+        <m:r>
+          <m:rPr>
+            <m:sty m:val="p"/>
+          </m:rPr>
+          <w:rPr>
+            <w:rFonts w:ascii="Cambria Math" w:hAnsi="Cambria Math"/>
+          </w:rPr>
+          <m:t>exp⁡</m:t>
+        </m:r>
+        <m:r>
+          <w:rPr>
+            <w:rFonts w:ascii="Cambria Math" w:hAnsi="Cambria Math"/>
+          </w:rPr>
+          <m:t>(</m:t>
+        </m:r>
+        <m:f>
+          <m:fPr>
+            <m:ctrlPr>
+              <w:rPr>
+                <w:rFonts w:ascii="Cambria Math" w:hAnsi="Cambria Math"/>
+                <w:i/>
+              </w:rPr>
+            </m:ctrlPr>
+          </m:fPr>
+          <m:num>
+            <m:r>
+              <w:rPr>
+                <w:rFonts w:ascii="Cambria Math" w:hAnsi="Cambria Math"/>
+              </w:rPr>
+              <m:t>#all the documents</m:t>
+            </m:r>
+          </m:num>
+          <m:den>
+            <m:r>
+              <w:rPr>
+                <w:rFonts w:ascii="Cambria Math" w:hAnsi="Cambria Math"/>
+              </w:rPr>
+              <m:t>#of documnens with term t in it</m:t>
+            </m:r>
+          </m:den>
+        </m:f>
+        <m:r>
+          <w:rPr>
+            <w:rFonts w:ascii="Cambria Math" w:hAnsi="Cambria Math"/>
+          </w:rPr>
+          <m:t>)</m:t>
+        </m:r>
+      </m:oMath>
       <w:r>
         <w:tab/>
-        <w:t>Terminology, goal description, assumption</w:t>
-      </w:r>
-    </w:p>
-    <w:p>
-      <w:r>
-        <w:t>Description of the proposed solution/implementation</w:t>
-      </w:r>
-    </w:p>
-    <w:p>
-      <w:r>
-        <w:t>Interface specifications (with focus on the goal and problem specification)</w:t>
-      </w:r>
-    </w:p>
-    <w:p>
-      <w:r>
-        <w:t>System requirements/installation and execution instructions</w:t>
-      </w:r>
-    </w:p>
-    <w:p>
+      </w:r>
+    </w:p>
+    <w:p>
+      <w:r>
+        <w:t xml:space="preserve">The document here is the actor. </w:t>
+      </w:r>
+      <w:r>
+        <w:t xml:space="preserve">So the number of all the documents here is the number of all the unique actors who participate in the at least a movie. </w:t>
+      </w:r>
+      <w:r>
+        <w:t xml:space="preserve">And for a specific actor with </w:t>
+      </w:r>
+      <w:proofErr w:type="spellStart"/>
+      <w:r>
+        <w:t>actorid</w:t>
+      </w:r>
+      <w:proofErr w:type="spellEnd"/>
+      <w:r>
+        <w:t xml:space="preserve">, get a list of </w:t>
+      </w:r>
+      <w:proofErr w:type="spellStart"/>
+      <w:r>
+        <w:t>tagids</w:t>
+      </w:r>
+      <w:proofErr w:type="spellEnd"/>
+      <w:r>
+        <w:t>, which is all the tags in the movies this actor participate in</w:t>
+      </w:r>
+      <w:r>
+        <w:t>, and</w:t>
+      </w:r>
+      <w:r>
+        <w:t xml:space="preserve"> count how many actors contain </w:t>
+      </w:r>
+      <w:r>
+        <w:t xml:space="preserve">the tags in the list. </w:t>
+      </w:r>
+    </w:p>
+    <w:p>
+      <w:r>
+        <w:t>Finally compute TF-IDF</w:t>
+      </w:r>
+    </w:p>
+    <w:p>
+      <m:oMathPara>
+        <m:oMath>
+          <m:r>
+            <w:rPr>
+              <w:rFonts w:ascii="Cambria Math" w:hAnsi="Cambria Math"/>
+            </w:rPr>
+            <m:t>TFID</m:t>
+          </m:r>
+          <m:sSub>
+            <m:sSubPr>
+              <m:ctrlPr>
+                <w:rPr>
+                  <w:rFonts w:ascii="Cambria Math" w:hAnsi="Cambria Math"/>
+                  <w:i/>
+                </w:rPr>
+              </m:ctrlPr>
+            </m:sSubPr>
+            <m:e>
+              <m:r>
+                <w:rPr>
+                  <w:rFonts w:ascii="Cambria Math" w:hAnsi="Cambria Math"/>
+                </w:rPr>
+                <m:t>F</m:t>
+              </m:r>
+            </m:e>
+            <m:sub>
+              <m:r>
+                <w:rPr>
+                  <w:rFonts w:ascii="Cambria Math" w:hAnsi="Cambria Math"/>
+                </w:rPr>
+                <m:t>j</m:t>
+              </m:r>
+            </m:sub>
+          </m:sSub>
+          <m:r>
+            <w:rPr>
+              <w:rFonts w:ascii="Cambria Math" w:hAnsi="Cambria Math"/>
+            </w:rPr>
+            <m:t>=T</m:t>
+          </m:r>
+          <m:sSub>
+            <m:sSubPr>
+              <m:ctrlPr>
+                <w:rPr>
+                  <w:rFonts w:ascii="Cambria Math" w:hAnsi="Cambria Math"/>
+                  <w:i/>
+                </w:rPr>
+              </m:ctrlPr>
+            </m:sSubPr>
+            <m:e>
+              <m:r>
+                <w:rPr>
+                  <w:rFonts w:ascii="Cambria Math" w:hAnsi="Cambria Math"/>
+                </w:rPr>
+                <m:t>F</m:t>
+              </m:r>
+            </m:e>
+            <m:sub>
+              <m:r>
+                <w:rPr>
+                  <w:rFonts w:ascii="Cambria Math" w:hAnsi="Cambria Math"/>
+                </w:rPr>
+                <m:t>j</m:t>
+              </m:r>
+            </m:sub>
+          </m:sSub>
+          <m:r>
+            <w:rPr>
+              <w:rFonts w:ascii="Cambria Math" w:hAnsi="Cambria Math"/>
+            </w:rPr>
+            <m:t>×normaliz(ID</m:t>
+          </m:r>
+          <m:sSub>
+            <m:sSubPr>
+              <m:ctrlPr>
+                <w:rPr>
+                  <w:rFonts w:ascii="Cambria Math" w:hAnsi="Cambria Math"/>
+                  <w:i/>
+                </w:rPr>
+              </m:ctrlPr>
+            </m:sSubPr>
+            <m:e>
+              <m:r>
+                <w:rPr>
+                  <w:rFonts w:ascii="Cambria Math" w:hAnsi="Cambria Math"/>
+                </w:rPr>
+                <m:t>F</m:t>
+              </m:r>
+            </m:e>
+            <m:sub>
+              <m:r>
+                <w:rPr>
+                  <w:rFonts w:ascii="Cambria Math" w:hAnsi="Cambria Math"/>
+                </w:rPr>
+                <m:t>j</m:t>
+              </m:r>
+            </m:sub>
+          </m:sSub>
+          <m:r>
+            <w:rPr>
+              <w:rFonts w:ascii="Cambria Math" w:hAnsi="Cambria Math"/>
+            </w:rPr>
+            <m:t>)</m:t>
+          </m:r>
+        </m:oMath>
+      </m:oMathPara>
+    </w:p>
+    <w:p>
+      <w:r>
+        <w:t>Task2:</w:t>
+      </w:r>
+    </w:p>
+    <w:p>
+      <w:r>
+        <w:lastRenderedPageBreak/>
+        <w:t xml:space="preserve">For </w:t>
+      </w:r>
+      <w:r>
+        <w:t>genres</w:t>
+      </w:r>
+      <w:r>
+        <w:t xml:space="preserve">, according to the rule that tags with newer timestamp higher weight in terms of TF. Thus for a specified </w:t>
+      </w:r>
+      <w:r>
+        <w:t>genre</w:t>
+      </w:r>
+      <w:r>
+        <w:t xml:space="preserve"> with </w:t>
+      </w:r>
+      <w:proofErr w:type="spellStart"/>
+      <w:r>
+        <w:t>genre</w:t>
+      </w:r>
+      <w:r>
+        <w:t>_name</w:t>
+      </w:r>
+      <w:proofErr w:type="spellEnd"/>
+      <w:r>
+        <w:t xml:space="preserve">, find all the movies </w:t>
+      </w:r>
+      <w:r>
+        <w:t xml:space="preserve">which have this </w:t>
+      </w:r>
+      <w:proofErr w:type="spellStart"/>
+      <w:r>
+        <w:t>genre_name</w:t>
+      </w:r>
+      <w:proofErr w:type="spellEnd"/>
+      <w:r>
+        <w:t xml:space="preserve"> </w:t>
+      </w:r>
+      <w:r>
+        <w:t>and</w:t>
+      </w:r>
+      <w:r>
+        <w:t xml:space="preserve"> find all the tags those movies have. Then form a list of tuples, where the tuple includes </w:t>
+      </w:r>
+      <w:proofErr w:type="spellStart"/>
+      <w:r>
+        <w:t>tagid</w:t>
+      </w:r>
+      <w:proofErr w:type="spellEnd"/>
+      <w:r>
+        <w:t>, timestamp.</w:t>
+      </w:r>
+    </w:p>
+    <w:p>
+      <w:proofErr w:type="spellStart"/>
+      <w:r>
+        <w:t>Genre_name</w:t>
+      </w:r>
+      <w:proofErr w:type="spellEnd"/>
+      <w:r>
+        <w:t xml:space="preserve">:[( </w:t>
+      </w:r>
+      <w:proofErr w:type="spellStart"/>
+      <w:r>
+        <w:t>tagid</w:t>
+      </w:r>
+      <w:proofErr w:type="spellEnd"/>
+      <w:r>
+        <w:t xml:space="preserve">, timestamp)], here I use python style where ‘[]’ means a list, and ‘()’ means tuple. </w:t>
+      </w:r>
+    </w:p>
+    <w:p>
+      <w:r>
+        <w:t>Then the method for computing TF and TF-IDF is the same as task1.</w:t>
+      </w:r>
+    </w:p>
+    <w:p>
+      <w:r>
+        <w:t>Task3:</w:t>
+      </w:r>
+    </w:p>
+    <w:p>
+      <w:r>
+        <w:t xml:space="preserve">For </w:t>
+      </w:r>
+      <w:r>
+        <w:t>users</w:t>
+      </w:r>
+      <w:r>
+        <w:t xml:space="preserve">, according to the rule that tags with newer timestamp higher weight in terms of TF. Thus for a specified </w:t>
+      </w:r>
+      <w:r>
+        <w:t>user</w:t>
+      </w:r>
+      <w:r>
+        <w:t xml:space="preserve"> with </w:t>
+      </w:r>
+      <w:proofErr w:type="spellStart"/>
+      <w:r>
+        <w:t>userid</w:t>
+      </w:r>
+      <w:proofErr w:type="spellEnd"/>
+      <w:r>
+        <w:t xml:space="preserve">, find all the movies </w:t>
+      </w:r>
+      <w:r>
+        <w:t>which this user have rated or tagged</w:t>
+      </w:r>
+      <w:r>
+        <w:t xml:space="preserve"> and find all the tags those movies have. Then form a list of tuples, where the tuple includes </w:t>
+      </w:r>
+      <w:proofErr w:type="spellStart"/>
+      <w:r>
+        <w:t>tagid</w:t>
+      </w:r>
+      <w:proofErr w:type="spellEnd"/>
+      <w:r>
+        <w:t>, timestamp.</w:t>
+      </w:r>
+    </w:p>
+    <w:p>
+      <w:proofErr w:type="spellStart"/>
+      <w:r>
+        <w:t>Userid</w:t>
+      </w:r>
+      <w:proofErr w:type="spellEnd"/>
+      <w:r>
+        <w:t xml:space="preserve">:[( </w:t>
+      </w:r>
+      <w:proofErr w:type="spellStart"/>
+      <w:r>
+        <w:t>tagid</w:t>
+      </w:r>
+      <w:proofErr w:type="spellEnd"/>
+      <w:r>
+        <w:t xml:space="preserve">, timestamp)], here I use python style where ‘[]’ means a list, and ‘()’ means tuple. </w:t>
+      </w:r>
+    </w:p>
+    <w:p>
+      <w:r>
+        <w:t>Then the method for computing TF and TF-IDF is the same as task1.</w:t>
+      </w:r>
+    </w:p>
+    <w:p>
+      <w:r>
+        <w:t>Task4:</w:t>
+      </w:r>
+    </w:p>
+    <w:p>
+      <w:r>
+        <w:t>TF-IDF-DIFF:</w:t>
+      </w:r>
+    </w:p>
+    <w:p>
+      <w:r>
+        <w:t xml:space="preserve">The implementation of TF-IDF-DIFF is very similar to task 2. The only change is when computing </w:t>
+      </w:r>
+      <w:proofErr w:type="spellStart"/>
+      <w:r>
+        <w:t>idf</w:t>
+      </w:r>
+      <w:proofErr w:type="spellEnd"/>
+      <w:r>
+        <w:t>, the number of documents is the number of all the</w:t>
+      </w:r>
+      <w:r>
+        <w:t xml:space="preserve"> unique</w:t>
+      </w:r>
+      <w:r>
+        <w:t xml:space="preserve"> genres which belongs to  </w:t>
+      </w:r>
+      <m:oMath>
+        <m:r>
+          <w:rPr>
+            <w:rFonts w:ascii="Cambria Math" w:hAnsi="Cambria Math"/>
+          </w:rPr>
+          <m:t>movie</m:t>
+        </m:r>
+        <m:d>
+          <m:dPr>
+            <m:ctrlPr>
+              <w:rPr>
+                <w:rFonts w:ascii="Cambria Math" w:hAnsi="Cambria Math"/>
+                <w:i/>
+              </w:rPr>
+            </m:ctrlPr>
+          </m:dPr>
+          <m:e>
+            <m:sSub>
+              <m:sSubPr>
+                <m:ctrlPr>
+                  <w:rPr>
+                    <w:rFonts w:ascii="Cambria Math" w:hAnsi="Cambria Math"/>
+                    <w:i/>
+                  </w:rPr>
+                </m:ctrlPr>
+              </m:sSubPr>
+              <m:e>
+                <m:r>
+                  <w:rPr>
+                    <w:rFonts w:ascii="Cambria Math" w:hAnsi="Cambria Math"/>
+                  </w:rPr>
+                  <m:t>g</m:t>
+                </m:r>
+              </m:e>
+              <m:sub>
+                <m:r>
+                  <w:rPr>
+                    <w:rFonts w:ascii="Cambria Math" w:hAnsi="Cambria Math"/>
+                  </w:rPr>
+                  <m:t>1</m:t>
+                </m:r>
+              </m:sub>
+            </m:sSub>
+          </m:e>
+        </m:d>
+        <m:r>
+          <w:rPr>
+            <w:rFonts w:ascii="Cambria Math" w:hAnsi="Cambria Math"/>
+          </w:rPr>
+          <m:t>∪movie(</m:t>
+        </m:r>
+        <m:sSub>
+          <m:sSubPr>
+            <m:ctrlPr>
+              <w:rPr>
+                <w:rFonts w:ascii="Cambria Math" w:hAnsi="Cambria Math"/>
+                <w:i/>
+              </w:rPr>
+            </m:ctrlPr>
+          </m:sSubPr>
+          <m:e>
+            <m:r>
+              <w:rPr>
+                <w:rFonts w:ascii="Cambria Math" w:hAnsi="Cambria Math"/>
+              </w:rPr>
+              <m:t>g</m:t>
+            </m:r>
+          </m:e>
+          <m:sub>
+            <m:r>
+              <w:rPr>
+                <w:rFonts w:ascii="Cambria Math" w:hAnsi="Cambria Math"/>
+              </w:rPr>
+              <m:t>2</m:t>
+            </m:r>
+          </m:sub>
+        </m:sSub>
+        <m:r>
+          <w:rPr>
+            <w:rFonts w:ascii="Cambria Math" w:hAnsi="Cambria Math"/>
+          </w:rPr>
+          <m:t>)</m:t>
+        </m:r>
+      </m:oMath>
+      <w:r>
+        <w:t xml:space="preserve"> instead the number of unique genres all the movies have</w:t>
+      </w:r>
+    </w:p>
+    <w:p>
+      <w:r>
+        <w:t>P-DIFF1 and P-DIFF2</w:t>
+      </w:r>
+    </w:p>
+    <w:p>
+      <m:oMathPara>
+        <m:oMath>
+          <m:sSub>
+            <m:sSubPr>
+              <m:ctrlPr>
+                <w:rPr>
+                  <w:rFonts w:ascii="Cambria Math" w:hAnsi="Cambria Math"/>
+                  <w:i/>
+                </w:rPr>
+              </m:ctrlPr>
+            </m:sSubPr>
+            <m:e>
+              <m:r>
+                <w:rPr>
+                  <w:rFonts w:ascii="Cambria Math" w:hAnsi="Cambria Math"/>
+                </w:rPr>
+                <m:t>w</m:t>
+              </m:r>
+            </m:e>
+            <m:sub>
+              <m:r>
+                <w:rPr>
+                  <w:rFonts w:ascii="Cambria Math" w:hAnsi="Cambria Math"/>
+                </w:rPr>
+                <m:t>1,j</m:t>
+              </m:r>
+            </m:sub>
+          </m:sSub>
+          <m:r>
+            <w:rPr>
+              <w:rFonts w:ascii="Cambria Math" w:hAnsi="Cambria Math"/>
+            </w:rPr>
+            <m:t>=</m:t>
+          </m:r>
+          <m:r>
+            <m:rPr>
+              <m:sty m:val="p"/>
+            </m:rPr>
+            <w:rPr>
+              <w:rFonts w:ascii="Cambria Math" w:hAnsi="Cambria Math"/>
+            </w:rPr>
+            <m:t>log⁡</m:t>
+          </m:r>
+          <m:r>
+            <w:rPr>
+              <w:rFonts w:ascii="Cambria Math" w:hAnsi="Cambria Math"/>
+            </w:rPr>
+            <m:t>(</m:t>
+          </m:r>
+          <m:f>
+            <m:fPr>
+              <m:ctrlPr>
+                <w:rPr>
+                  <w:rFonts w:ascii="Cambria Math" w:hAnsi="Cambria Math"/>
+                  <w:i/>
+                </w:rPr>
+              </m:ctrlPr>
+            </m:fPr>
+            <m:num>
+              <m:r>
+                <w:rPr>
+                  <w:rFonts w:ascii="Cambria Math" w:hAnsi="Cambria Math"/>
+                </w:rPr>
+                <m:t>(</m:t>
+              </m:r>
+              <m:sSub>
+                <m:sSubPr>
+                  <m:ctrlPr>
+                    <w:rPr>
+                      <w:rFonts w:ascii="Cambria Math" w:hAnsi="Cambria Math"/>
+                      <w:i/>
+                    </w:rPr>
+                  </m:ctrlPr>
+                </m:sSubPr>
+                <m:e>
+                  <m:r>
+                    <w:rPr>
+                      <w:rFonts w:ascii="Cambria Math" w:hAnsi="Cambria Math"/>
+                    </w:rPr>
+                    <m:t>r</m:t>
+                  </m:r>
+                </m:e>
+                <m:sub>
+                  <m:r>
+                    <w:rPr>
+                      <w:rFonts w:ascii="Cambria Math" w:hAnsi="Cambria Math"/>
+                    </w:rPr>
+                    <m:t>1,j</m:t>
+                  </m:r>
+                </m:sub>
+              </m:sSub>
+              <m:r>
+                <w:rPr>
+                  <w:rFonts w:ascii="Cambria Math" w:hAnsi="Cambria Math"/>
+                </w:rPr>
+                <m:t>/</m:t>
+              </m:r>
+              <m:r>
+                <w:rPr>
+                  <w:rFonts w:ascii="Cambria Math" w:hAnsi="Cambria Math"/>
+                </w:rPr>
+                <m:t>R-</m:t>
+              </m:r>
+              <m:sSub>
+                <m:sSubPr>
+                  <m:ctrlPr>
+                    <w:rPr>
+                      <w:rFonts w:ascii="Cambria Math" w:hAnsi="Cambria Math"/>
+                      <w:i/>
+                    </w:rPr>
+                  </m:ctrlPr>
+                </m:sSubPr>
+                <m:e>
+                  <m:r>
+                    <w:rPr>
+                      <w:rFonts w:ascii="Cambria Math" w:hAnsi="Cambria Math"/>
+                    </w:rPr>
+                    <m:t>r</m:t>
+                  </m:r>
+                </m:e>
+                <m:sub>
+                  <m:r>
+                    <w:rPr>
+                      <w:rFonts w:ascii="Cambria Math" w:hAnsi="Cambria Math"/>
+                    </w:rPr>
+                    <m:t>1,j</m:t>
+                  </m:r>
+                </m:sub>
+              </m:sSub>
+              <m:r>
+                <w:rPr>
+                  <w:rFonts w:ascii="Cambria Math" w:hAnsi="Cambria Math"/>
+                </w:rPr>
+                <m:t>)</m:t>
+              </m:r>
+            </m:num>
+            <m:den>
+              <m:sSub>
+                <m:sSubPr>
+                  <m:ctrlPr>
+                    <w:rPr>
+                      <w:rFonts w:ascii="Cambria Math" w:hAnsi="Cambria Math"/>
+                      <w:i/>
+                    </w:rPr>
+                  </m:ctrlPr>
+                </m:sSubPr>
+                <m:e>
+                  <m:r>
+                    <w:rPr>
+                      <w:rFonts w:ascii="Cambria Math" w:hAnsi="Cambria Math"/>
+                    </w:rPr>
+                    <m:t>(m</m:t>
+                  </m:r>
+                </m:e>
+                <m:sub>
+                  <m:r>
+                    <w:rPr>
+                      <w:rFonts w:ascii="Cambria Math" w:hAnsi="Cambria Math"/>
+                    </w:rPr>
+                    <m:t>1,j</m:t>
+                  </m:r>
+                </m:sub>
+              </m:sSub>
+              <m:r>
+                <w:rPr>
+                  <w:rFonts w:ascii="Cambria Math" w:hAnsi="Cambria Math"/>
+                </w:rPr>
+                <m:t>-</m:t>
+              </m:r>
+              <m:sSub>
+                <m:sSubPr>
+                  <m:ctrlPr>
+                    <w:rPr>
+                      <w:rFonts w:ascii="Cambria Math" w:hAnsi="Cambria Math"/>
+                      <w:i/>
+                    </w:rPr>
+                  </m:ctrlPr>
+                </m:sSubPr>
+                <m:e>
+                  <m:r>
+                    <w:rPr>
+                      <w:rFonts w:ascii="Cambria Math" w:hAnsi="Cambria Math"/>
+                    </w:rPr>
+                    <m:t>r</m:t>
+                  </m:r>
+                </m:e>
+                <m:sub>
+                  <m:r>
+                    <w:rPr>
+                      <w:rFonts w:ascii="Cambria Math" w:hAnsi="Cambria Math"/>
+                    </w:rPr>
+                    <m:t>1,j</m:t>
+                  </m:r>
+                </m:sub>
+              </m:sSub>
+              <m:r>
+                <w:rPr>
+                  <w:rFonts w:ascii="Cambria Math" w:hAnsi="Cambria Math"/>
+                </w:rPr>
+                <m:t>)/(M-</m:t>
+              </m:r>
+              <m:sSub>
+                <m:sSubPr>
+                  <m:ctrlPr>
+                    <w:rPr>
+                      <w:rFonts w:ascii="Cambria Math" w:hAnsi="Cambria Math"/>
+                      <w:i/>
+                    </w:rPr>
+                  </m:ctrlPr>
+                </m:sSubPr>
+                <m:e>
+                  <m:r>
+                    <w:rPr>
+                      <w:rFonts w:ascii="Cambria Math" w:hAnsi="Cambria Math"/>
+                    </w:rPr>
+                    <m:t>m</m:t>
+                  </m:r>
+                </m:e>
+                <m:sub>
+                  <m:r>
+                    <w:rPr>
+                      <w:rFonts w:ascii="Cambria Math" w:hAnsi="Cambria Math"/>
+                    </w:rPr>
+                    <m:t>1,j</m:t>
+                  </m:r>
+                </m:sub>
+              </m:sSub>
+              <m:r>
+                <w:rPr>
+                  <w:rFonts w:ascii="Cambria Math" w:hAnsi="Cambria Math"/>
+                </w:rPr>
+                <m:t>-R+</m:t>
+              </m:r>
+              <m:sSub>
+                <m:sSubPr>
+                  <m:ctrlPr>
+                    <w:rPr>
+                      <w:rFonts w:ascii="Cambria Math" w:hAnsi="Cambria Math"/>
+                      <w:i/>
+                    </w:rPr>
+                  </m:ctrlPr>
+                </m:sSubPr>
+                <m:e>
+                  <m:r>
+                    <w:rPr>
+                      <w:rFonts w:ascii="Cambria Math" w:hAnsi="Cambria Math"/>
+                    </w:rPr>
+                    <m:t>r</m:t>
+                  </m:r>
+                </m:e>
+                <m:sub>
+                  <m:r>
+                    <w:rPr>
+                      <w:rFonts w:ascii="Cambria Math" w:hAnsi="Cambria Math"/>
+                    </w:rPr>
+                    <m:t>1,j</m:t>
+                  </m:r>
+                </m:sub>
+              </m:sSub>
+              <m:r>
+                <w:rPr>
+                  <w:rFonts w:ascii="Cambria Math" w:hAnsi="Cambria Math"/>
+                </w:rPr>
+                <m:t>)</m:t>
+              </m:r>
+            </m:den>
+          </m:f>
+          <m:r>
+            <w:rPr>
+              <w:rFonts w:ascii="Cambria Math" w:hAnsi="Cambria Math"/>
+            </w:rPr>
+            <m:t>)</m:t>
+          </m:r>
+          <m:d>
+            <m:dPr>
+              <m:begChr m:val="|"/>
+              <m:endChr m:val="|"/>
+              <m:ctrlPr>
+                <w:rPr>
+                  <w:rFonts w:ascii="Cambria Math" w:hAnsi="Cambria Math"/>
+                  <w:i/>
+                </w:rPr>
+              </m:ctrlPr>
+            </m:dPr>
+            <m:e>
+              <m:f>
+                <m:fPr>
+                  <m:ctrlPr>
+                    <w:rPr>
+                      <w:rFonts w:ascii="Cambria Math" w:hAnsi="Cambria Math"/>
+                      <w:i/>
+                    </w:rPr>
+                  </m:ctrlPr>
+                </m:fPr>
+                <m:num>
+                  <m:sSub>
+                    <m:sSubPr>
+                      <m:ctrlPr>
+                        <w:rPr>
+                          <w:rFonts w:ascii="Cambria Math" w:hAnsi="Cambria Math"/>
+                          <w:i/>
+                        </w:rPr>
+                      </m:ctrlPr>
+                    </m:sSubPr>
+                    <m:e>
+                      <m:r>
+                        <w:rPr>
+                          <w:rFonts w:ascii="Cambria Math" w:hAnsi="Cambria Math"/>
+                        </w:rPr>
+                        <m:t>r</m:t>
+                      </m:r>
+                    </m:e>
+                    <m:sub>
+                      <m:r>
+                        <w:rPr>
+                          <w:rFonts w:ascii="Cambria Math" w:hAnsi="Cambria Math"/>
+                        </w:rPr>
+                        <m:t>1,j</m:t>
+                      </m:r>
+                    </m:sub>
+                  </m:sSub>
+                </m:num>
+                <m:den>
+                  <m:r>
+                    <w:rPr>
+                      <w:rFonts w:ascii="Cambria Math" w:hAnsi="Cambria Math"/>
+                    </w:rPr>
+                    <m:t>R</m:t>
+                  </m:r>
+                </m:den>
+              </m:f>
+              <m:r>
+                <w:rPr>
+                  <w:rFonts w:ascii="Cambria Math" w:hAnsi="Cambria Math"/>
+                </w:rPr>
+                <m:t>-</m:t>
+              </m:r>
+              <m:f>
+                <m:fPr>
+                  <m:ctrlPr>
+                    <w:rPr>
+                      <w:rFonts w:ascii="Cambria Math" w:hAnsi="Cambria Math"/>
+                      <w:i/>
+                    </w:rPr>
+                  </m:ctrlPr>
+                </m:fPr>
+                <m:num>
+                  <m:sSub>
+                    <m:sSubPr>
+                      <m:ctrlPr>
+                        <w:rPr>
+                          <w:rFonts w:ascii="Cambria Math" w:hAnsi="Cambria Math"/>
+                          <w:i/>
+                        </w:rPr>
+                      </m:ctrlPr>
+                    </m:sSubPr>
+                    <m:e>
+                      <m:r>
+                        <w:rPr>
+                          <w:rFonts w:ascii="Cambria Math" w:hAnsi="Cambria Math"/>
+                        </w:rPr>
+                        <m:t>(m</m:t>
+                      </m:r>
+                    </m:e>
+                    <m:sub>
+                      <m:r>
+                        <w:rPr>
+                          <w:rFonts w:ascii="Cambria Math" w:hAnsi="Cambria Math"/>
+                        </w:rPr>
+                        <m:t>1,j</m:t>
+                      </m:r>
+                    </m:sub>
+                  </m:sSub>
+                  <m:r>
+                    <w:rPr>
+                      <w:rFonts w:ascii="Cambria Math" w:hAnsi="Cambria Math"/>
+                    </w:rPr>
+                    <m:t>-</m:t>
+                  </m:r>
+                  <m:sSub>
+                    <m:sSubPr>
+                      <m:ctrlPr>
+                        <w:rPr>
+                          <w:rFonts w:ascii="Cambria Math" w:hAnsi="Cambria Math"/>
+                          <w:i/>
+                        </w:rPr>
+                      </m:ctrlPr>
+                    </m:sSubPr>
+                    <m:e>
+                      <m:r>
+                        <w:rPr>
+                          <w:rFonts w:ascii="Cambria Math" w:hAnsi="Cambria Math"/>
+                        </w:rPr>
+                        <m:t>r</m:t>
+                      </m:r>
+                    </m:e>
+                    <m:sub>
+                      <m:r>
+                        <w:rPr>
+                          <w:rFonts w:ascii="Cambria Math" w:hAnsi="Cambria Math"/>
+                        </w:rPr>
+                        <m:t>1,j</m:t>
+                      </m:r>
+                    </m:sub>
+                  </m:sSub>
+                  <m:r>
+                    <w:rPr>
+                      <w:rFonts w:ascii="Cambria Math" w:hAnsi="Cambria Math"/>
+                    </w:rPr>
+                    <m:t>)</m:t>
+                  </m:r>
+                </m:num>
+                <m:den>
+                  <m:r>
+                    <w:rPr>
+                      <w:rFonts w:ascii="Cambria Math" w:hAnsi="Cambria Math"/>
+                    </w:rPr>
+                    <m:t>M-R</m:t>
+                  </m:r>
+                </m:den>
+              </m:f>
+            </m:e>
+          </m:d>
+        </m:oMath>
+      </m:oMathPara>
+    </w:p>
+    <w:p>
+      <w:r>
+        <w:t>Where R is the number of all the movies with genre 1, and M is the number of all the movies contains genre1 and genre2.</w:t>
+      </w:r>
+    </w:p>
+    <w:p>
+      <w:r>
+        <w:t xml:space="preserve">The difference between P-DIFF1 and P-DIFF2 lies in the definition of </w:t>
+      </w:r>
+      <m:oMath>
+        <m:sSub>
+          <m:sSubPr>
+            <m:ctrlPr>
+              <w:rPr>
+                <w:rFonts w:ascii="Cambria Math" w:hAnsi="Cambria Math"/>
+                <w:i/>
+              </w:rPr>
+            </m:ctrlPr>
+          </m:sSubPr>
+          <m:e>
+            <m:r>
+              <w:rPr>
+                <w:rFonts w:ascii="Cambria Math" w:hAnsi="Cambria Math"/>
+              </w:rPr>
+              <m:t>r</m:t>
+            </m:r>
+          </m:e>
+          <m:sub>
+            <m:r>
+              <w:rPr>
+                <w:rFonts w:ascii="Cambria Math" w:hAnsi="Cambria Math"/>
+              </w:rPr>
+              <m:t>1,j</m:t>
+            </m:r>
+          </m:sub>
+        </m:sSub>
+        <m:r>
+          <w:rPr>
+            <w:rFonts w:ascii="Cambria Math" w:hAnsi="Cambria Math"/>
+          </w:rPr>
+          <m:t xml:space="preserve"> and </m:t>
+        </m:r>
+        <m:sSub>
+          <m:sSubPr>
+            <m:ctrlPr>
+              <w:rPr>
+                <w:rFonts w:ascii="Cambria Math" w:hAnsi="Cambria Math"/>
+                <w:i/>
+              </w:rPr>
+            </m:ctrlPr>
+          </m:sSubPr>
+          <m:e>
+            <m:r>
+              <w:rPr>
+                <w:rFonts w:ascii="Cambria Math" w:hAnsi="Cambria Math"/>
+              </w:rPr>
+              <m:t>m</m:t>
+            </m:r>
+          </m:e>
+          <m:sub>
+            <m:r>
+              <w:rPr>
+                <w:rFonts w:ascii="Cambria Math" w:hAnsi="Cambria Math"/>
+              </w:rPr>
+              <m:t>1,j</m:t>
+            </m:r>
+          </m:sub>
+        </m:sSub>
+      </m:oMath>
+      <w:r>
+        <w:t xml:space="preserve">. In P-DIFF1, </w:t>
+      </w:r>
+      <m:oMath>
+        <m:sSub>
+          <m:sSubPr>
+            <m:ctrlPr>
+              <w:rPr>
+                <w:rFonts w:ascii="Cambria Math" w:hAnsi="Cambria Math"/>
+                <w:i/>
+              </w:rPr>
+            </m:ctrlPr>
+          </m:sSubPr>
+          <m:e>
+            <m:r>
+              <w:rPr>
+                <w:rFonts w:ascii="Cambria Math" w:hAnsi="Cambria Math"/>
+              </w:rPr>
+              <m:t>r</m:t>
+            </m:r>
+          </m:e>
+          <m:sub>
+            <m:r>
+              <w:rPr>
+                <w:rFonts w:ascii="Cambria Math" w:hAnsi="Cambria Math"/>
+              </w:rPr>
+              <m:t>1,j</m:t>
+            </m:r>
+          </m:sub>
+        </m:sSub>
+      </m:oMath>
+      <w:r>
+        <w:t xml:space="preserve"> denotes the number of movies in genre, g</w:t>
+      </w:r>
+      <w:r>
+        <w:t xml:space="preserve">1, containing tag </w:t>
+      </w:r>
+      <w:proofErr w:type="spellStart"/>
+      <w:r>
+        <w:t>tj</w:t>
+      </w:r>
+      <w:proofErr w:type="spellEnd"/>
+      <w:r>
+        <w:t xml:space="preserve">, </w:t>
+      </w:r>
+      <m:oMath>
+        <m:sSub>
+          <m:sSubPr>
+            <m:ctrlPr>
+              <w:rPr>
+                <w:rFonts w:ascii="Cambria Math" w:hAnsi="Cambria Math"/>
+                <w:i/>
+              </w:rPr>
+            </m:ctrlPr>
+          </m:sSubPr>
+          <m:e>
+            <m:r>
+              <w:rPr>
+                <w:rFonts w:ascii="Cambria Math" w:hAnsi="Cambria Math"/>
+              </w:rPr>
+              <m:t>m</m:t>
+            </m:r>
+          </m:e>
+          <m:sub>
+            <m:r>
+              <w:rPr>
+                <w:rFonts w:ascii="Cambria Math" w:hAnsi="Cambria Math"/>
+              </w:rPr>
+              <m:t>1,j</m:t>
+            </m:r>
+          </m:sub>
+        </m:sSub>
+      </m:oMath>
+      <w:r>
+        <w:t xml:space="preserve"> denotes the number of movies in genre, g1</w:t>
+      </w:r>
+      <w:r>
+        <w:t xml:space="preserve"> or g2, containing tag </w:t>
+      </w:r>
+      <w:proofErr w:type="spellStart"/>
+      <w:r>
+        <w:t>tj</w:t>
+      </w:r>
+      <w:proofErr w:type="spellEnd"/>
+      <w:r>
+        <w:t>. While in P-DIFF1</w:t>
+      </w:r>
+      <w:r>
+        <w:t xml:space="preserve">, </w:t>
+      </w:r>
+      <m:oMath>
+        <m:sSub>
+          <m:sSubPr>
+            <m:ctrlPr>
+              <w:rPr>
+                <w:rFonts w:ascii="Cambria Math" w:hAnsi="Cambria Math"/>
+                <w:i/>
+              </w:rPr>
+            </m:ctrlPr>
+          </m:sSubPr>
+          <m:e>
+            <m:r>
+              <w:rPr>
+                <w:rFonts w:ascii="Cambria Math" w:hAnsi="Cambria Math"/>
+              </w:rPr>
+              <m:t>r</m:t>
+            </m:r>
+          </m:e>
+          <m:sub>
+            <m:r>
+              <w:rPr>
+                <w:rFonts w:ascii="Cambria Math" w:hAnsi="Cambria Math"/>
+              </w:rPr>
+              <m:t>1,j</m:t>
+            </m:r>
+          </m:sub>
+        </m:sSub>
+      </m:oMath>
+      <w:r>
+        <w:t xml:space="preserve"> denotes the number of movies in genre, g1,</w:t>
+      </w:r>
+      <w:r>
+        <w:t xml:space="preserve"> not</w:t>
+      </w:r>
+      <w:r>
+        <w:t xml:space="preserve"> containing tag </w:t>
+      </w:r>
+      <w:proofErr w:type="spellStart"/>
+      <w:r>
+        <w:t>tj</w:t>
+      </w:r>
+      <w:proofErr w:type="spellEnd"/>
+      <w:r>
+        <w:t xml:space="preserve">, </w:t>
+      </w:r>
+      <m:oMath>
+        <m:sSub>
+          <m:sSubPr>
+            <m:ctrlPr>
+              <w:rPr>
+                <w:rFonts w:ascii="Cambria Math" w:hAnsi="Cambria Math"/>
+                <w:i/>
+              </w:rPr>
+            </m:ctrlPr>
+          </m:sSubPr>
+          <m:e>
+            <m:r>
+              <w:rPr>
+                <w:rFonts w:ascii="Cambria Math" w:hAnsi="Cambria Math"/>
+              </w:rPr>
+              <m:t>m</m:t>
+            </m:r>
+          </m:e>
+          <m:sub>
+            <m:r>
+              <w:rPr>
+                <w:rFonts w:ascii="Cambria Math" w:hAnsi="Cambria Math"/>
+              </w:rPr>
+              <m:t>1,j</m:t>
+            </m:r>
+          </m:sub>
+        </m:sSub>
+      </m:oMath>
+      <w:r>
+        <w:t xml:space="preserve"> denotes the number of movies in genre, g1 or g2, </w:t>
+      </w:r>
+      <w:r>
+        <w:t xml:space="preserve">not containing tag </w:t>
+      </w:r>
+      <w:proofErr w:type="spellStart"/>
+      <w:r>
+        <w:t>tj</w:t>
+      </w:r>
+      <w:proofErr w:type="spellEnd"/>
+      <w:r>
+        <w:t>,.</w:t>
+      </w:r>
+    </w:p>
+    <w:p>
+      <w:r>
+        <w:t xml:space="preserve">First build a dictionary of list whose key is the </w:t>
+      </w:r>
+      <w:proofErr w:type="spellStart"/>
+      <w:r>
+        <w:t>movieid</w:t>
+      </w:r>
+      <w:proofErr w:type="spellEnd"/>
+      <w:r>
+        <w:t>, and the value is a list of genres this movie has, like {</w:t>
+      </w:r>
+      <w:proofErr w:type="spellStart"/>
+      <w:r>
+        <w:t>movieid</w:t>
+      </w:r>
+      <w:proofErr w:type="spellEnd"/>
+      <w:r>
+        <w:t xml:space="preserve">:[genre name]}. Then we can get R and M from this dictionary by counting the number of movies containing g1 or containing g1 or g2. </w:t>
+      </w:r>
+    </w:p>
+    <w:p>
+      <w:r>
+        <w:t xml:space="preserve">Then build a dictionary whose key is </w:t>
+      </w:r>
+      <w:proofErr w:type="spellStart"/>
+      <w:r>
+        <w:t>movieid</w:t>
+      </w:r>
+      <w:proofErr w:type="spellEnd"/>
+      <w:r>
+        <w:t xml:space="preserve"> and value is a list of tags in this movie </w:t>
+      </w:r>
+      <w:r>
+        <w:t>for g1 and g2</w:t>
+      </w:r>
+      <w:r>
+        <w:t xml:space="preserve"> respectively, like g1:{</w:t>
+      </w:r>
+      <w:proofErr w:type="spellStart"/>
+      <w:r>
+        <w:t>movieid</w:t>
+      </w:r>
+      <w:proofErr w:type="spellEnd"/>
+      <w:r>
+        <w:t>:[</w:t>
+      </w:r>
+      <w:proofErr w:type="spellStart"/>
+      <w:r>
+        <w:t>tagid</w:t>
+      </w:r>
+      <w:proofErr w:type="spellEnd"/>
+      <w:r>
+        <w:t xml:space="preserve">}}. Thus we can count the number of movies containing or not containing tag </w:t>
+      </w:r>
+      <w:proofErr w:type="spellStart"/>
+      <w:r>
+        <w:t>tj</w:t>
+      </w:r>
+      <w:proofErr w:type="spellEnd"/>
+      <w:r>
+        <w:t xml:space="preserve"> for g1 or g2. </w:t>
+      </w:r>
+    </w:p>
+    <w:p>
+      <w:r>
+        <w:t xml:space="preserve">Finally, use the weight formula to compute the weight. </w:t>
+      </w:r>
+      <w:bookmarkStart w:id="0" w:name="_GoBack"/>
+      <w:bookmarkEnd w:id="0"/>
+    </w:p>
+    <w:p>
+      <w:r>
+        <w:t>To avoid</w:t>
+      </w:r>
+      <w:r>
+        <w:t xml:space="preserve"> 0 in the denominator</w:t>
+      </w:r>
+      <w:r>
+        <w:t xml:space="preserve">, simply add 1 to all the dominators. </w:t>
+      </w:r>
+    </w:p>
+    <w:p/>
+    <w:p>
+      <w:pPr>
+        <w:pStyle w:val="Heading1"/>
+      </w:pPr>
+      <w:r>
+        <w:rPr>
+          <w:rStyle w:val="Heading1Char"/>
+          <w:b/>
+        </w:rPr>
+        <w:lastRenderedPageBreak/>
+        <w:t>Interface specifications</w:t>
+      </w:r>
+      <w:r>
+        <w:t xml:space="preserve"> </w:t>
+      </w:r>
+    </w:p>
+    <w:p>
+      <w:pPr>
+        <w:pStyle w:val="Heading1"/>
+      </w:pPr>
+      <w:r>
+        <w:t>I</w:t>
+      </w:r>
+      <w:r>
+        <w:t>nstallation and execution instructions</w:t>
+      </w:r>
+    </w:p>
+    <w:p>
+      <w:pPr>
+        <w:pStyle w:val="Heading1"/>
+      </w:pPr>
       <w:r>
         <w:t>Related work</w:t>
       </w:r>
     </w:p>
     <w:p>
+      <w:pPr>
+        <w:pStyle w:val="Heading1"/>
+      </w:pPr>
       <w:r>
         <w:t>Conclusions</w:t>
       </w:r>
     </w:p>
     <w:p>
+      <w:pPr>
+        <w:pStyle w:val="Heading1"/>
+      </w:pPr>
       <w:r>
         <w:t>Bibliography</w:t>
       </w:r>
@@ -206,8 +2585,6 @@
       <w:r>
         <w:t>Appendix Specific roles of the group member.</w:t>
       </w:r>
-      <w:bookmarkStart w:id="0" w:name="_GoBack"/>
-      <w:bookmarkEnd w:id="0"/>
     </w:p>
     <w:p/>
     <w:p/>
@@ -618,10 +2995,76 @@
     <w:name w:val="Normal"/>
     <w:qFormat/>
   </w:style>
+  <w:style w:type="paragraph" w:styleId="Heading1">
+    <w:name w:val="heading 1"/>
+    <w:basedOn w:val="Normal"/>
+    <w:next w:val="Normal"/>
+    <w:link w:val="Heading1Char"/>
+    <w:uiPriority w:val="9"/>
+    <w:qFormat/>
+    <w:rsid w:val="003705A9"/>
+    <w:pPr>
+      <w:keepNext/>
+      <w:keepLines/>
+      <w:spacing w:after="0"/>
+      <w:jc w:val="center"/>
+      <w:outlineLvl w:val="0"/>
+    </w:pPr>
+    <w:rPr>
+      <w:rFonts w:asciiTheme="majorHAnsi" w:eastAsiaTheme="majorEastAsia" w:hAnsiTheme="majorHAnsi" w:cstheme="majorBidi"/>
+      <w:b/>
+      <w:sz w:val="40"/>
+      <w:szCs w:val="32"/>
+    </w:rPr>
+  </w:style>
+  <w:style w:type="paragraph" w:styleId="Heading2">
+    <w:name w:val="heading 2"/>
+    <w:basedOn w:val="Normal"/>
+    <w:next w:val="Normal"/>
+    <w:link w:val="Heading2Char"/>
+    <w:uiPriority w:val="9"/>
+    <w:unhideWhenUsed/>
+    <w:qFormat/>
+    <w:rsid w:val="003705A9"/>
+    <w:pPr>
+      <w:keepNext/>
+      <w:keepLines/>
+      <w:spacing w:before="40" w:after="0"/>
+      <w:outlineLvl w:val="1"/>
+    </w:pPr>
+    <w:rPr>
+      <w:rFonts w:asciiTheme="majorHAnsi" w:eastAsiaTheme="majorEastAsia" w:hAnsiTheme="majorHAnsi" w:cstheme="majorBidi"/>
+      <w:b/>
+      <w:sz w:val="32"/>
+      <w:szCs w:val="26"/>
+    </w:rPr>
+  </w:style>
+  <w:style w:type="paragraph" w:styleId="Heading3">
+    <w:name w:val="heading 3"/>
+    <w:aliases w:val="CoverPage"/>
+    <w:basedOn w:val="Normal"/>
+    <w:next w:val="Normal"/>
+    <w:link w:val="Heading3Char"/>
+    <w:uiPriority w:val="9"/>
+    <w:unhideWhenUsed/>
+    <w:qFormat/>
+    <w:rsid w:val="003705A9"/>
+    <w:pPr>
+      <w:keepNext/>
+      <w:keepLines/>
+      <w:spacing w:before="40" w:after="0"/>
+      <w:outlineLvl w:val="2"/>
+    </w:pPr>
+    <w:rPr>
+      <w:rFonts w:asciiTheme="majorHAnsi" w:eastAsiaTheme="majorEastAsia" w:hAnsiTheme="majorHAnsi" w:cstheme="majorBidi"/>
+      <w:b/>
+      <w:sz w:val="40"/>
+      <w:szCs w:val="24"/>
+    </w:rPr>
+  </w:style>
   <w:style w:type="character" w:default="1" w:styleId="DefaultParagraphFont">
     <w:name w:val="Default Paragraph Font"/>
     <w:uiPriority w:val="1"/>
-    <w:semiHidden/>
     <w:unhideWhenUsed/>
   </w:style>
   <w:style w:type="table" w:default="1" w:styleId="TableNormal">
@@ -644,6 +3087,56 @@
     <w:uiPriority w:val="99"/>
     <w:semiHidden/>
     <w:unhideWhenUsed/>
+  </w:style>
+  <w:style w:type="character" w:customStyle="1" w:styleId="Heading1Char">
+    <w:name w:val="Heading 1 Char"/>
+    <w:basedOn w:val="DefaultParagraphFont"/>
+    <w:link w:val="Heading1"/>
+    <w:uiPriority w:val="9"/>
+    <w:rsid w:val="003705A9"/>
+    <w:rPr>
+      <w:rFonts w:asciiTheme="majorHAnsi" w:eastAsiaTheme="majorEastAsia" w:hAnsiTheme="majorHAnsi" w:cstheme="majorBidi"/>
+      <w:b/>
+      <w:sz w:val="40"/>
+      <w:szCs w:val="32"/>
+    </w:rPr>
+  </w:style>
+  <w:style w:type="character" w:customStyle="1" w:styleId="Heading2Char">
+    <w:name w:val="Heading 2 Char"/>
+    <w:basedOn w:val="DefaultParagraphFont"/>
+    <w:link w:val="Heading2"/>
+    <w:uiPriority w:val="9"/>
+    <w:rsid w:val="003705A9"/>
+    <w:rPr>
+      <w:rFonts w:asciiTheme="majorHAnsi" w:eastAsiaTheme="majorEastAsia" w:hAnsiTheme="majorHAnsi" w:cstheme="majorBidi"/>
+      <w:b/>
+      <w:sz w:val="32"/>
+      <w:szCs w:val="26"/>
+    </w:rPr>
+  </w:style>
+  <w:style w:type="character" w:customStyle="1" w:styleId="Heading3Char">
+    <w:name w:val="Heading 3 Char"/>
+    <w:aliases w:val="CoverPage Char"/>
+    <w:basedOn w:val="DefaultParagraphFont"/>
+    <w:link w:val="Heading3"/>
+    <w:uiPriority w:val="9"/>
+    <w:rsid w:val="003705A9"/>
+    <w:rPr>
+      <w:rFonts w:asciiTheme="majorHAnsi" w:eastAsiaTheme="majorEastAsia" w:hAnsiTheme="majorHAnsi" w:cstheme="majorBidi"/>
+      <w:b/>
+      <w:sz w:val="40"/>
+      <w:szCs w:val="24"/>
+    </w:rPr>
+  </w:style>
+  <w:style w:type="character" w:styleId="PlaceholderText">
+    <w:name w:val="Placeholder Text"/>
+    <w:basedOn w:val="DefaultParagraphFont"/>
+    <w:uiPriority w:val="99"/>
+    <w:semiHidden/>
+    <w:rsid w:val="00D12296"/>
+    <w:rPr>
+      <w:color w:val="808080"/>
+    </w:rPr>
   </w:style>
 </w:styles>
 </file>
@@ -914,7 +3407,7 @@
 </file>
 
 <file path=customXml/itemProps1.xml><?xml version="1.0" encoding="utf-8"?>
-<ds:datastoreItem xmlns:ds="http://schemas.openxmlformats.org/officeDocument/2006/customXml" ds:itemID="{5E19C2FA-EAA7-4E02-9707-BE44BD5942EE}">
+<ds:datastoreItem xmlns:ds="http://schemas.openxmlformats.org/officeDocument/2006/customXml" ds:itemID="{B8779DD8-32E1-46B7-B728-00A96FD696E2}">
   <ds:schemaRefs>
     <ds:schemaRef ds:uri="http://schemas.openxmlformats.org/officeDocument/2006/bibliography"/>
   </ds:schemaRefs>

</xml_diff>

<commit_message>
fixed time stamp transformation and exp to log
</commit_message>
<xml_diff>
--- a/phase1/report.docx
+++ b/phase1/report.docx
@@ -73,8 +73,19 @@
       <w:r>
         <w:t xml:space="preserve"> </w:t>
       </w:r>
-      <w:r>
-        <w:t xml:space="preserve">Fei Ming, </w:t>
+      <w:proofErr w:type="spellStart"/>
+      <w:r>
+        <w:t>Feim</w:t>
+      </w:r>
+      <w:r>
+        <w:t>ing</w:t>
+      </w:r>
+      <w:proofErr w:type="spellEnd"/>
+      <w:r>
+        <w:t xml:space="preserve"> Yang</w:t>
+      </w:r>
+      <w:r>
+        <w:t xml:space="preserve">, </w:t>
       </w:r>
       <w:proofErr w:type="spellStart"/>
       <w:r>
@@ -205,10 +216,7 @@
         <w:t xml:space="preserve"> the difference between genre1 and genre2</w:t>
       </w:r>
       <w:r>
-        <w:t xml:space="preserve"> with three vector models, which are TF-IDF-DIFF, P-DIFF1 and </w:t>
-      </w:r>
-      <w:r>
-        <w:t>P-DIFF2</w:t>
+        <w:t xml:space="preserve"> with three vector models, which are TF-IDF-DIFF, P-DIFF1 and P-DIFF2</w:t>
       </w:r>
       <w:r>
         <w:t xml:space="preserve">. </w:t>
@@ -226,8 +234,6 @@
       <w:r>
         <w:t xml:space="preserve">Vector Model, </w:t>
       </w:r>
-      <w:bookmarkStart w:id="0" w:name="_GoBack"/>
-      <w:bookmarkEnd w:id="0"/>
       <w:r>
         <w:t>TF, TFIDF, TF-IDF-DIFF, P-DIFF1, P-DIFF2</w:t>
       </w:r>
@@ -252,17 +258,11 @@
     <w:p/>
     <w:p/>
     <w:p/>
-    <w:p/>
-    <w:p/>
-    <w:p/>
-    <w:p/>
-    <w:p/>
     <w:p>
       <w:pPr>
         <w:pStyle w:val="Heading1"/>
       </w:pPr>
       <w:r>
-        <w:lastRenderedPageBreak/>
         <w:t>Introduction</w:t>
       </w:r>
     </w:p>
@@ -743,10 +743,7 @@
         <w:t>P-DIFF1</w:t>
       </w:r>
       <w:r>
-        <w:t xml:space="preserve"> model shows the difference between two given genres</w:t>
-      </w:r>
-      <w:r>
-        <w:t xml:space="preserve">. </w:t>
+        <w:t xml:space="preserve"> model shows the difference between two given genres. </w:t>
       </w:r>
       <w:r>
         <w:t>[3]</w:t>
@@ -1547,19 +1544,13 @@
         </w:numPr>
       </w:pPr>
       <w:r>
-        <w:t>P-DIFF2</w:t>
-      </w:r>
-      <w:r>
-        <w:t xml:space="preserve"> model shows the difference between two given genres</w:t>
+        <w:t>P-DIFF2 model shows the difference between two given genres</w:t>
       </w:r>
       <w:r>
         <w:t xml:space="preserve">. </w:t>
       </w:r>
       <w:r>
-        <w:t>[3]</w:t>
-      </w:r>
-      <w:r>
-        <w:t xml:space="preserve"> The difference from P-DIFF1 is the definition of </w:t>
+        <w:t xml:space="preserve">[3] The difference from P-DIFF1 is the definition of </w:t>
       </w:r>
       <m:oMath>
         <m:sSub>
@@ -2130,10 +2121,7 @@
         <w:t>not</w:t>
       </w:r>
       <w:r>
-        <w:t xml:space="preserve"> </w:t>
-      </w:r>
-      <w:r>
-        <w:t xml:space="preserve">containing the tag </w:t>
+        <w:t xml:space="preserve"> containing the tag </w:t>
       </w:r>
       <m:oMath>
         <m:sSub>
@@ -2271,10 +2259,7 @@
         <w:t>not</w:t>
       </w:r>
       <w:r>
-        <w:t xml:space="preserve"> </w:t>
-      </w:r>
-      <w:r>
-        <w:t xml:space="preserve">containing the tag </w:t>
+        <w:t xml:space="preserve"> containing the tag </w:t>
       </w:r>
       <m:oMath>
         <m:sSub>
@@ -2477,6 +2462,7 @@
         <w:pStyle w:val="Heading2"/>
       </w:pPr>
       <w:r>
+        <w:lastRenderedPageBreak/>
         <w:t>A</w:t>
       </w:r>
       <w:r>
@@ -2573,7 +2559,6 @@
         <w:pStyle w:val="Heading1"/>
       </w:pPr>
       <w:r>
-        <w:lastRenderedPageBreak/>
         <w:t>I</w:t>
       </w:r>
       <w:r>
@@ -2880,15 +2865,7 @@
         </m:sSub>
       </m:oMath>
       <w:r>
-        <w:t xml:space="preserve"> means  the index of the unique tag whose </w:t>
-      </w:r>
-      <w:proofErr w:type="spellStart"/>
-      <w:r>
-        <w:t>tagid</w:t>
-      </w:r>
-      <w:proofErr w:type="spellEnd"/>
-      <w:r>
-        <w:t xml:space="preserve"> is j, </w:t>
+        <w:t xml:space="preserve"> means  the index of the unique tag whose tagid is j, </w:t>
       </w:r>
       <m:oMath>
         <m:r>
@@ -3454,6 +3431,7 @@
             <w:rPr>
               <w:rFonts w:ascii="Cambria Math" w:hAnsi="Cambria Math"/>
             </w:rPr>
+            <w:lastRenderedPageBreak/>
             <m:t>ID</m:t>
           </m:r>
           <m:sSub>
@@ -3804,24 +3782,31 @@
         <w:pStyle w:val="Heading4"/>
       </w:pPr>
       <w:r>
-        <w:lastRenderedPageBreak/>
         <w:t>Task4</w:t>
       </w:r>
     </w:p>
     <w:p>
+      <w:pPr>
+        <w:pStyle w:val="ListParagraph"/>
+        <w:numPr>
+          <w:ilvl w:val="0"/>
+          <w:numId w:val="2"/>
+        </w:numPr>
+      </w:pPr>
       <w:r>
         <w:t>TF-IDF-DIFF:</w:t>
       </w:r>
     </w:p>
     <w:p>
+      <w:pPr>
+        <w:pStyle w:val="ListParagraph"/>
+      </w:pPr>
       <w:r>
         <w:t xml:space="preserve">The implementation of TF-IDF-DIFF is very similar to task 2. The only change is when computing </w:t>
       </w:r>
-      <w:proofErr w:type="spellStart"/>
-      <w:r>
-        <w:t>idf</w:t>
-      </w:r>
-      <w:proofErr w:type="spellEnd"/>
+      <w:r>
+        <w:t>IDF</w:t>
+      </w:r>
       <w:r>
         <w:t>, the number of documents is the number of all the</w:t>
       </w:r>
@@ -3916,18 +3901,40 @@
         </m:r>
       </m:oMath>
       <w:r>
-        <w:t xml:space="preserve"> instead the number of unique genres all the movies have</w:t>
+        <w:t xml:space="preserve"> </w:t>
+      </w:r>
+      <w:r>
+        <w:t xml:space="preserve">, </w:t>
+      </w:r>
+      <w:r>
+        <w:t xml:space="preserve">instead the number of unique genres </w:t>
+      </w:r>
+      <w:r>
+        <w:t xml:space="preserve">which </w:t>
+      </w:r>
+      <w:r>
+        <w:t>all the movies have</w:t>
       </w:r>
       <w:r>
         <w:t>.</w:t>
       </w:r>
     </w:p>
     <w:p>
+      <w:pPr>
+        <w:pStyle w:val="ListParagraph"/>
+        <w:numPr>
+          <w:ilvl w:val="0"/>
+          <w:numId w:val="2"/>
+        </w:numPr>
+      </w:pPr>
       <w:r>
         <w:t>P-DIFF1 and P-DIFF2</w:t>
       </w:r>
     </w:p>
     <w:p>
+      <w:pPr>
+        <w:pStyle w:val="ListParagraph"/>
+      </w:pPr>
       <m:oMathPara>
         <m:oMath>
           <m:sSub>
@@ -3987,12 +3994,6 @@
               </m:ctrlPr>
             </m:fPr>
             <m:num>
-              <m:r>
-                <w:rPr>
-                  <w:rFonts w:ascii="Cambria Math" w:hAnsi="Cambria Math"/>
-                </w:rPr>
-                <m:t>(</m:t>
-              </m:r>
               <m:sSub>
                 <m:sSubPr>
                   <m:ctrlPr>
@@ -4023,7 +4024,7 @@
                 <w:rPr>
                   <w:rFonts w:ascii="Cambria Math" w:hAnsi="Cambria Math"/>
                 </w:rPr>
-                <m:t>/R-</m:t>
+                <m:t>/(R-</m:t>
               </m:r>
               <m:sSub>
                 <m:sSubPr>
@@ -4349,11 +4350,21 @@
       </m:oMathPara>
     </w:p>
     <w:p>
-      <w:r>
-        <w:t>Where R is the number of all the movies with genre 1, and M is the number of all the movies contains genre1 and genre2.</w:t>
-      </w:r>
-    </w:p>
-    <w:p>
+      <w:pPr>
+        <w:pStyle w:val="ListParagraph"/>
+        <w:spacing w:before="240" w:after="240" w:line="276" w:lineRule="auto"/>
+      </w:pPr>
+      <w:r>
+        <w:t>,w</w:t>
+      </w:r>
+      <w:r>
+        <w:t>here R is the number of all the movies with genre 1, and M is the number of all the movies contains genre1 and genre2.</w:t>
+      </w:r>
+    </w:p>
+    <w:p>
+      <w:pPr>
+        <w:pStyle w:val="ListParagraph"/>
+      </w:pPr>
       <w:r>
         <w:t xml:space="preserve">The difference between P-DIFF1 and P-DIFF2 lies in the definition of </w:t>
       </w:r>
@@ -4420,6 +4431,9 @@
       <w:r>
         <w:t xml:space="preserve">. In P-DIFF1, </w:t>
       </w:r>
+      <w:r>
+        <w:t xml:space="preserve"> </w:t>
+      </w:r>
       <m:oMath>
         <m:sSub>
           <m:sSubPr>
@@ -4449,18 +4463,7 @@
         </m:sSub>
       </m:oMath>
       <w:r>
-        <w:t xml:space="preserve"> denotes the number of movies in genre, g</w:t>
-      </w:r>
-      <w:r>
-        <w:t xml:space="preserve">1, containing tag </w:t>
-      </w:r>
-      <w:proofErr w:type="spellStart"/>
-      <w:r>
-        <w:t>tj</w:t>
-      </w:r>
-      <w:proofErr w:type="spellEnd"/>
-      <w:r>
-        <w:t xml:space="preserve">, </w:t>
+        <w:t xml:space="preserve"> denotes the number of movies in genre, </w:t>
       </w:r>
       <m:oMath>
         <m:sSub>
@@ -4477,7 +4480,7 @@
               <w:rPr>
                 <w:rFonts w:ascii="Cambria Math" w:hAnsi="Cambria Math"/>
               </w:rPr>
-              <m:t>m</m:t>
+              <m:t>g</m:t>
             </m:r>
           </m:e>
           <m:sub>
@@ -4485,21 +4488,13 @@
               <w:rPr>
                 <w:rFonts w:ascii="Cambria Math" w:hAnsi="Cambria Math"/>
               </w:rPr>
-              <m:t>1,j</m:t>
+              <m:t>1</m:t>
             </m:r>
           </m:sub>
         </m:sSub>
       </m:oMath>
       <w:r>
-        <w:t xml:space="preserve"> denotes the number of movies in genre, g1 or g2, containing tag </w:t>
-      </w:r>
-      <w:proofErr w:type="spellStart"/>
-      <w:r>
-        <w:t>tj</w:t>
-      </w:r>
-      <w:proofErr w:type="spellEnd"/>
-      <w:r>
-        <w:t xml:space="preserve">. While in P-DIFF1, </w:t>
+        <w:t xml:space="preserve">, containing tag </w:t>
       </w:r>
       <m:oMath>
         <m:sSub>
@@ -4516,7 +4511,7 @@
               <w:rPr>
                 <w:rFonts w:ascii="Cambria Math" w:hAnsi="Cambria Math"/>
               </w:rPr>
-              <m:t>r</m:t>
+              <m:t>t</m:t>
             </m:r>
           </m:e>
           <m:sub>
@@ -4524,19 +4519,11 @@
               <w:rPr>
                 <w:rFonts w:ascii="Cambria Math" w:hAnsi="Cambria Math"/>
               </w:rPr>
-              <m:t>1,j</m:t>
+              <m:t>j</m:t>
             </m:r>
           </m:sub>
         </m:sSub>
       </m:oMath>
-      <w:r>
-        <w:t xml:space="preserve"> denotes the number of movies in genre, g1, not containing tag </w:t>
-      </w:r>
-      <w:proofErr w:type="spellStart"/>
-      <w:r>
-        <w:t>tj</w:t>
-      </w:r>
-      <w:proofErr w:type="spellEnd"/>
       <w:r>
         <w:t xml:space="preserve">, </w:t>
       </w:r>
@@ -4569,20 +4556,312 @@
         </m:sSub>
       </m:oMath>
       <w:r>
-        <w:t xml:space="preserve"> denotes the number of movies in genre, g1 or g2, not containing tag </w:t>
+        <w:t xml:space="preserve"> denotes the number of movies in genre, </w:t>
+      </w:r>
+      <m:oMath>
+        <m:sSub>
+          <m:sSubPr>
+            <m:ctrlPr>
+              <w:rPr>
+                <w:rFonts w:ascii="Cambria Math" w:hAnsi="Cambria Math"/>
+                <w:i/>
+              </w:rPr>
+            </m:ctrlPr>
+          </m:sSubPr>
+          <m:e>
+            <m:r>
+              <w:rPr>
+                <w:rFonts w:ascii="Cambria Math" w:hAnsi="Cambria Math"/>
+              </w:rPr>
+              <m:t>g</m:t>
+            </m:r>
+          </m:e>
+          <m:sub>
+            <m:r>
+              <w:rPr>
+                <w:rFonts w:ascii="Cambria Math" w:hAnsi="Cambria Math"/>
+              </w:rPr>
+              <m:t>1</m:t>
+            </m:r>
+          </m:sub>
+        </m:sSub>
+      </m:oMath>
+      <w:r>
+        <w:t xml:space="preserve"> or </w:t>
+      </w:r>
+      <m:oMath>
+        <m:sSub>
+          <m:sSubPr>
+            <m:ctrlPr>
+              <w:rPr>
+                <w:rFonts w:ascii="Cambria Math" w:hAnsi="Cambria Math"/>
+                <w:i/>
+              </w:rPr>
+            </m:ctrlPr>
+          </m:sSubPr>
+          <m:e>
+            <m:r>
+              <w:rPr>
+                <w:rFonts w:ascii="Cambria Math" w:hAnsi="Cambria Math"/>
+              </w:rPr>
+              <m:t>g</m:t>
+            </m:r>
+          </m:e>
+          <m:sub>
+            <m:r>
+              <w:rPr>
+                <w:rFonts w:ascii="Cambria Math" w:hAnsi="Cambria Math"/>
+              </w:rPr>
+              <m:t>2</m:t>
+            </m:r>
+          </m:sub>
+        </m:sSub>
+      </m:oMath>
+      <w:r>
+        <w:t xml:space="preserve">, containing tag tj. While in P-DIFF1, </w:t>
+      </w:r>
+      <m:oMath>
+        <m:sSub>
+          <m:sSubPr>
+            <m:ctrlPr>
+              <w:rPr>
+                <w:rFonts w:ascii="Cambria Math" w:hAnsi="Cambria Math"/>
+                <w:i/>
+              </w:rPr>
+            </m:ctrlPr>
+          </m:sSubPr>
+          <m:e>
+            <m:r>
+              <w:rPr>
+                <w:rFonts w:ascii="Cambria Math" w:hAnsi="Cambria Math"/>
+              </w:rPr>
+              <m:t>r</m:t>
+            </m:r>
+          </m:e>
+          <m:sub>
+            <m:r>
+              <w:rPr>
+                <w:rFonts w:ascii="Cambria Math" w:hAnsi="Cambria Math"/>
+              </w:rPr>
+              <m:t>1,j</m:t>
+            </m:r>
+          </m:sub>
+        </m:sSub>
+      </m:oMath>
+      <w:r>
+        <w:t xml:space="preserve"> denotes </w:t>
+      </w:r>
+      <w:r>
+        <w:lastRenderedPageBreak/>
+        <w:t xml:space="preserve">the number of movies in genre, </w:t>
+      </w:r>
+      <m:oMath>
+        <m:sSub>
+          <m:sSubPr>
+            <m:ctrlPr>
+              <w:rPr>
+                <w:rFonts w:ascii="Cambria Math" w:hAnsi="Cambria Math"/>
+                <w:i/>
+              </w:rPr>
+            </m:ctrlPr>
+          </m:sSubPr>
+          <m:e>
+            <m:r>
+              <w:rPr>
+                <w:rFonts w:ascii="Cambria Math" w:hAnsi="Cambria Math"/>
+              </w:rPr>
+              <m:t>g</m:t>
+            </m:r>
+          </m:e>
+          <m:sub>
+            <m:r>
+              <w:rPr>
+                <w:rFonts w:ascii="Cambria Math" w:hAnsi="Cambria Math"/>
+              </w:rPr>
+              <m:t>1</m:t>
+            </m:r>
+          </m:sub>
+        </m:sSub>
+      </m:oMath>
+      <w:r>
+        <w:t xml:space="preserve">, not containing tag </w:t>
+      </w:r>
+      <m:oMath>
+        <m:sSub>
+          <m:sSubPr>
+            <m:ctrlPr>
+              <w:rPr>
+                <w:rFonts w:ascii="Cambria Math" w:hAnsi="Cambria Math"/>
+                <w:i/>
+              </w:rPr>
+            </m:ctrlPr>
+          </m:sSubPr>
+          <m:e>
+            <m:r>
+              <w:rPr>
+                <w:rFonts w:ascii="Cambria Math" w:hAnsi="Cambria Math"/>
+              </w:rPr>
+              <m:t>t</m:t>
+            </m:r>
+          </m:e>
+          <m:sub>
+            <m:r>
+              <w:rPr>
+                <w:rFonts w:ascii="Cambria Math" w:hAnsi="Cambria Math"/>
+              </w:rPr>
+              <m:t>j</m:t>
+            </m:r>
+          </m:sub>
+        </m:sSub>
+      </m:oMath>
+      <w:r>
+        <w:t xml:space="preserve">, </w:t>
+      </w:r>
+      <m:oMath>
+        <m:sSub>
+          <m:sSubPr>
+            <m:ctrlPr>
+              <w:rPr>
+                <w:rFonts w:ascii="Cambria Math" w:hAnsi="Cambria Math"/>
+                <w:i/>
+              </w:rPr>
+            </m:ctrlPr>
+          </m:sSubPr>
+          <m:e>
+            <m:r>
+              <w:rPr>
+                <w:rFonts w:ascii="Cambria Math" w:hAnsi="Cambria Math"/>
+              </w:rPr>
+              <m:t>m</m:t>
+            </m:r>
+          </m:e>
+          <m:sub>
+            <m:r>
+              <w:rPr>
+                <w:rFonts w:ascii="Cambria Math" w:hAnsi="Cambria Math"/>
+              </w:rPr>
+              <m:t>1,j</m:t>
+            </m:r>
+          </m:sub>
+        </m:sSub>
+      </m:oMath>
+      <w:r>
+        <w:t xml:space="preserve"> denotes the number of movies in genre, </w:t>
+      </w:r>
+      <m:oMath>
+        <m:sSub>
+          <m:sSubPr>
+            <m:ctrlPr>
+              <w:rPr>
+                <w:rFonts w:ascii="Cambria Math" w:hAnsi="Cambria Math"/>
+                <w:i/>
+              </w:rPr>
+            </m:ctrlPr>
+          </m:sSubPr>
+          <m:e>
+            <m:r>
+              <w:rPr>
+                <w:rFonts w:ascii="Cambria Math" w:hAnsi="Cambria Math"/>
+              </w:rPr>
+              <m:t>g</m:t>
+            </m:r>
+          </m:e>
+          <m:sub>
+            <m:r>
+              <w:rPr>
+                <w:rFonts w:ascii="Cambria Math" w:hAnsi="Cambria Math"/>
+              </w:rPr>
+              <m:t>1</m:t>
+            </m:r>
+          </m:sub>
+        </m:sSub>
+      </m:oMath>
+      <w:r>
+        <w:t xml:space="preserve"> or </w:t>
+      </w:r>
+      <m:oMath>
+        <m:sSub>
+          <m:sSubPr>
+            <m:ctrlPr>
+              <w:rPr>
+                <w:rFonts w:ascii="Cambria Math" w:hAnsi="Cambria Math"/>
+                <w:i/>
+              </w:rPr>
+            </m:ctrlPr>
+          </m:sSubPr>
+          <m:e>
+            <m:r>
+              <w:rPr>
+                <w:rFonts w:ascii="Cambria Math" w:hAnsi="Cambria Math"/>
+              </w:rPr>
+              <m:t>g</m:t>
+            </m:r>
+          </m:e>
+          <m:sub>
+            <m:r>
+              <w:rPr>
+                <w:rFonts w:ascii="Cambria Math" w:hAnsi="Cambria Math"/>
+              </w:rPr>
+              <m:t>2</m:t>
+            </m:r>
+          </m:sub>
+        </m:sSub>
+      </m:oMath>
+      <w:r>
+        <w:t xml:space="preserve">, not containing tag </w:t>
+      </w:r>
+      <m:oMath>
+        <m:sSub>
+          <m:sSubPr>
+            <m:ctrlPr>
+              <w:rPr>
+                <w:rFonts w:ascii="Cambria Math" w:hAnsi="Cambria Math"/>
+                <w:i/>
+              </w:rPr>
+            </m:ctrlPr>
+          </m:sSubPr>
+          <m:e>
+            <m:r>
+              <w:rPr>
+                <w:rFonts w:ascii="Cambria Math" w:hAnsi="Cambria Math"/>
+              </w:rPr>
+              <m:t>t</m:t>
+            </m:r>
+          </m:e>
+          <m:sub>
+            <m:r>
+              <w:rPr>
+                <w:rFonts w:ascii="Cambria Math" w:hAnsi="Cambria Math"/>
+              </w:rPr>
+              <m:t>j</m:t>
+            </m:r>
+          </m:sub>
+        </m:sSub>
+      </m:oMath>
+      <w:r>
+        <w:t>.</w:t>
+      </w:r>
+    </w:p>
+    <w:p>
+      <w:pPr>
+        <w:pStyle w:val="ListParagraph"/>
+      </w:pPr>
+      <w:r>
+        <w:t>To implement PDIFF, f</w:t>
+      </w:r>
+      <w:r>
+        <w:t xml:space="preserve">irst build a dictionary of list whose key is the </w:t>
       </w:r>
       <w:proofErr w:type="spellStart"/>
       <w:r>
-        <w:t>tj</w:t>
+        <w:t>movieid</w:t>
       </w:r>
       <w:proofErr w:type="spellEnd"/>
       <w:r>
-        <w:t>,.</w:t>
-      </w:r>
-    </w:p>
-    <w:p>
-      <w:r>
-        <w:t xml:space="preserve">First build a dictionary of list whose key is the </w:t>
+        <w:t xml:space="preserve">, and the value is a list of genres </w:t>
+      </w:r>
+      <w:r>
+        <w:t xml:space="preserve">corresponding to the </w:t>
       </w:r>
       <w:proofErr w:type="spellStart"/>
       <w:r>
@@ -4590,7 +4869,7 @@
       </w:r>
       <w:proofErr w:type="spellEnd"/>
       <w:r>
-        <w:t>, and the value is a list of genres this movie has, like {</w:t>
+        <w:t>, like {</w:t>
       </w:r>
       <w:proofErr w:type="spellStart"/>
       <w:r>
@@ -4602,8 +4881,82 @@
       </w:r>
     </w:p>
     <w:p>
-      <w:r>
-        <w:t xml:space="preserve">Then build a dictionary whose key is </w:t>
+      <w:pPr>
+        <w:pStyle w:val="ListParagraph"/>
+      </w:pPr>
+      <w:r>
+        <w:t>Next,</w:t>
+      </w:r>
+      <w:r>
+        <w:t xml:space="preserve"> </w:t>
+      </w:r>
+      <w:r>
+        <w:t xml:space="preserve">for </w:t>
+      </w:r>
+      <m:oMath>
+        <m:sSub>
+          <m:sSubPr>
+            <m:ctrlPr>
+              <w:rPr>
+                <w:rFonts w:ascii="Cambria Math" w:hAnsi="Cambria Math"/>
+                <w:i/>
+              </w:rPr>
+            </m:ctrlPr>
+          </m:sSubPr>
+          <m:e>
+            <m:r>
+              <w:rPr>
+                <w:rFonts w:ascii="Cambria Math" w:hAnsi="Cambria Math"/>
+              </w:rPr>
+              <m:t>g</m:t>
+            </m:r>
+          </m:e>
+          <m:sub>
+            <m:r>
+              <w:rPr>
+                <w:rFonts w:ascii="Cambria Math" w:hAnsi="Cambria Math"/>
+              </w:rPr>
+              <m:t>1</m:t>
+            </m:r>
+          </m:sub>
+        </m:sSub>
+      </m:oMath>
+      <w:r>
+        <w:t xml:space="preserve"> and </w:t>
+      </w:r>
+      <m:oMath>
+        <m:sSub>
+          <m:sSubPr>
+            <m:ctrlPr>
+              <w:rPr>
+                <w:rFonts w:ascii="Cambria Math" w:hAnsi="Cambria Math"/>
+                <w:i/>
+              </w:rPr>
+            </m:ctrlPr>
+          </m:sSubPr>
+          <m:e>
+            <m:r>
+              <w:rPr>
+                <w:rFonts w:ascii="Cambria Math" w:hAnsi="Cambria Math"/>
+              </w:rPr>
+              <m:t>g</m:t>
+            </m:r>
+          </m:e>
+          <m:sub>
+            <m:r>
+              <w:rPr>
+                <w:rFonts w:ascii="Cambria Math" w:hAnsi="Cambria Math"/>
+              </w:rPr>
+              <m:t>2</m:t>
+            </m:r>
+          </m:sub>
+        </m:sSub>
+      </m:oMath>
+      <w:r>
+        <w:t xml:space="preserve">, </w:t>
+      </w:r>
+      <w:r>
+        <w:t xml:space="preserve">build a dictionary whose key is </w:t>
       </w:r>
       <w:proofErr w:type="spellStart"/>
       <w:r>
@@ -4611,7 +4964,10 @@
       </w:r>
       <w:proofErr w:type="spellEnd"/>
       <w:r>
-        <w:t xml:space="preserve"> and value is a list of tags in this movie for g1 and g2 respectively, like g1:{</w:t>
+        <w:t xml:space="preserve"> and value is a list of tags</w:t>
+      </w:r>
+      <w:r>
+        <w:t xml:space="preserve">. The tags must be the ones of with the </w:t>
       </w:r>
       <w:proofErr w:type="spellStart"/>
       <w:r>
@@ -4619,6 +4975,17 @@
       </w:r>
       <w:proofErr w:type="spellEnd"/>
       <w:r>
+        <w:t xml:space="preserve">, </w:t>
+      </w:r>
+      <w:r>
+        <w:t>like g1:{</w:t>
+      </w:r>
+      <w:proofErr w:type="spellStart"/>
+      <w:r>
+        <w:t>movieid</w:t>
+      </w:r>
+      <w:proofErr w:type="spellEnd"/>
+      <w:r>
         <w:t>:[</w:t>
       </w:r>
       <w:proofErr w:type="spellStart"/>
@@ -4629,21 +4996,112 @@
       <w:r>
         <w:t xml:space="preserve">}}. Thus we can count the number of movies containing or not containing tag </w:t>
       </w:r>
-      <w:proofErr w:type="spellStart"/>
-      <w:r>
-        <w:t>tj</w:t>
-      </w:r>
-      <w:proofErr w:type="spellEnd"/>
-      <w:r>
-        <w:t xml:space="preserve"> for g1 or g2. </w:t>
-      </w:r>
-    </w:p>
-    <w:p>
+      <m:oMath>
+        <m:sSub>
+          <m:sSubPr>
+            <m:ctrlPr>
+              <w:rPr>
+                <w:rFonts w:ascii="Cambria Math" w:hAnsi="Cambria Math"/>
+                <w:i/>
+              </w:rPr>
+            </m:ctrlPr>
+          </m:sSubPr>
+          <m:e>
+            <m:r>
+              <w:rPr>
+                <w:rFonts w:ascii="Cambria Math" w:hAnsi="Cambria Math"/>
+              </w:rPr>
+              <m:t>t</m:t>
+            </m:r>
+          </m:e>
+          <m:sub>
+            <m:r>
+              <w:rPr>
+                <w:rFonts w:ascii="Cambria Math" w:hAnsi="Cambria Math"/>
+              </w:rPr>
+              <m:t>j</m:t>
+            </m:r>
+          </m:sub>
+        </m:sSub>
+      </m:oMath>
+      <w:r>
+        <w:t xml:space="preserve"> for </w:t>
+      </w:r>
+      <m:oMath>
+        <m:sSub>
+          <m:sSubPr>
+            <m:ctrlPr>
+              <w:rPr>
+                <w:rFonts w:ascii="Cambria Math" w:hAnsi="Cambria Math"/>
+                <w:i/>
+              </w:rPr>
+            </m:ctrlPr>
+          </m:sSubPr>
+          <m:e>
+            <m:r>
+              <w:rPr>
+                <w:rFonts w:ascii="Cambria Math" w:hAnsi="Cambria Math"/>
+              </w:rPr>
+              <m:t>g</m:t>
+            </m:r>
+          </m:e>
+          <m:sub>
+            <m:r>
+              <w:rPr>
+                <w:rFonts w:ascii="Cambria Math" w:hAnsi="Cambria Math"/>
+              </w:rPr>
+              <m:t>1</m:t>
+            </m:r>
+          </m:sub>
+        </m:sSub>
+      </m:oMath>
+      <w:r>
+        <w:t xml:space="preserve"> or </w:t>
+      </w:r>
+      <m:oMath>
+        <m:sSub>
+          <m:sSubPr>
+            <m:ctrlPr>
+              <w:rPr>
+                <w:rFonts w:ascii="Cambria Math" w:hAnsi="Cambria Math"/>
+                <w:i/>
+              </w:rPr>
+            </m:ctrlPr>
+          </m:sSubPr>
+          <m:e>
+            <m:r>
+              <w:rPr>
+                <w:rFonts w:ascii="Cambria Math" w:hAnsi="Cambria Math"/>
+              </w:rPr>
+              <m:t>g</m:t>
+            </m:r>
+          </m:e>
+          <m:sub>
+            <m:r>
+              <w:rPr>
+                <w:rFonts w:ascii="Cambria Math" w:hAnsi="Cambria Math"/>
+              </w:rPr>
+              <m:t>2</m:t>
+            </m:r>
+          </m:sub>
+        </m:sSub>
+      </m:oMath>
+      <w:r>
+        <w:t xml:space="preserve">. </w:t>
+      </w:r>
+    </w:p>
+    <w:p>
+      <w:pPr>
+        <w:pStyle w:val="ListParagraph"/>
+      </w:pPr>
       <w:r>
         <w:t xml:space="preserve">Finally, use the weight formula to compute the weight. </w:t>
       </w:r>
     </w:p>
     <w:p>
+      <w:pPr>
+        <w:pStyle w:val="ListParagraph"/>
+      </w:pPr>
       <w:r>
         <w:t>To avoid</w:t>
       </w:r>
@@ -4651,8 +5109,1028 @@
         <w:t xml:space="preserve"> 0 in the denominator</w:t>
       </w:r>
       <w:r>
-        <w:t xml:space="preserve">, simply add 1 to all the dominators. </w:t>
-      </w:r>
+        <w:t xml:space="preserve">, </w:t>
+      </w:r>
+      <w:r>
+        <w:t xml:space="preserve">the </w:t>
+      </w:r>
+      <m:oMath>
+        <m:r>
+          <w:rPr>
+            <w:rFonts w:ascii="Cambria Math" w:hAnsi="Cambria Math"/>
+          </w:rPr>
+          <m:t>P</m:t>
+        </m:r>
+        <m:d>
+          <m:dPr>
+            <m:ctrlPr>
+              <w:rPr>
+                <w:rFonts w:ascii="Cambria Math" w:hAnsi="Cambria Math"/>
+                <w:i/>
+              </w:rPr>
+            </m:ctrlPr>
+          </m:dPr>
+          <m:e>
+            <m:sSub>
+              <m:sSubPr>
+                <m:ctrlPr>
+                  <w:rPr>
+                    <w:rFonts w:ascii="Cambria Math" w:hAnsi="Cambria Math"/>
+                    <w:i/>
+                  </w:rPr>
+                </m:ctrlPr>
+              </m:sSubPr>
+              <m:e>
+                <m:r>
+                  <w:rPr>
+                    <w:rFonts w:ascii="Cambria Math" w:hAnsi="Cambria Math"/>
+                  </w:rPr>
+                  <m:t>f</m:t>
+                </m:r>
+              </m:e>
+              <m:sub>
+                <m:r>
+                  <w:rPr>
+                    <w:rFonts w:ascii="Cambria Math" w:hAnsi="Cambria Math"/>
+                  </w:rPr>
+                  <m:t>j</m:t>
+                </m:r>
+              </m:sub>
+            </m:sSub>
+          </m:e>
+          <m:e>
+            <m:r>
+              <w:rPr>
+                <w:rFonts w:ascii="Cambria Math" w:hAnsi="Cambria Math"/>
+              </w:rPr>
+              <m:t>R</m:t>
+            </m:r>
+          </m:e>
+        </m:d>
+        <m:r>
+          <w:rPr>
+            <w:rFonts w:ascii="Cambria Math" w:hAnsi="Cambria Math"/>
+          </w:rPr>
+          <m:t xml:space="preserve"> and P</m:t>
+        </m:r>
+        <m:d>
+          <m:dPr>
+            <m:ctrlPr>
+              <w:rPr>
+                <w:rFonts w:ascii="Cambria Math" w:hAnsi="Cambria Math"/>
+                <w:i/>
+              </w:rPr>
+            </m:ctrlPr>
+          </m:dPr>
+          <m:e>
+            <m:sSub>
+              <m:sSubPr>
+                <m:ctrlPr>
+                  <w:rPr>
+                    <w:rFonts w:ascii="Cambria Math" w:hAnsi="Cambria Math"/>
+                    <w:i/>
+                  </w:rPr>
+                </m:ctrlPr>
+              </m:sSubPr>
+              <m:e>
+                <m:r>
+                  <w:rPr>
+                    <w:rFonts w:ascii="Cambria Math" w:hAnsi="Cambria Math"/>
+                  </w:rPr>
+                  <m:t>f</m:t>
+                </m:r>
+              </m:e>
+              <m:sub>
+                <m:r>
+                  <w:rPr>
+                    <w:rFonts w:ascii="Cambria Math" w:hAnsi="Cambria Math"/>
+                  </w:rPr>
+                  <m:t>j</m:t>
+                </m:r>
+              </m:sub>
+            </m:sSub>
+          </m:e>
+          <m:e>
+            <m:r>
+              <w:rPr>
+                <w:rFonts w:ascii="Cambria Math" w:hAnsi="Cambria Math"/>
+              </w:rPr>
+              <m:t>I</m:t>
+            </m:r>
+          </m:e>
+        </m:d>
+      </m:oMath>
+      <w:r>
+        <w:t xml:space="preserve"> can be estimated as follows[2]</w:t>
+      </w:r>
+      <w:r>
+        <w:t xml:space="preserve">. </w:t>
+      </w:r>
+    </w:p>
+    <w:p>
+      <w:pPr>
+        <w:pStyle w:val="ListParagraph"/>
+      </w:pPr>
+      <m:oMathPara>
+        <m:oMath>
+          <m:r>
+            <w:rPr>
+              <w:rFonts w:ascii="Cambria Math" w:hAnsi="Cambria Math"/>
+            </w:rPr>
+            <m:t>P</m:t>
+          </m:r>
+          <m:d>
+            <m:dPr>
+              <m:ctrlPr>
+                <w:rPr>
+                  <w:rFonts w:ascii="Cambria Math" w:hAnsi="Cambria Math"/>
+                  <w:i/>
+                </w:rPr>
+              </m:ctrlPr>
+            </m:dPr>
+            <m:e>
+              <m:sSub>
+                <m:sSubPr>
+                  <m:ctrlPr>
+                    <w:rPr>
+                      <w:rFonts w:ascii="Cambria Math" w:hAnsi="Cambria Math"/>
+                      <w:i/>
+                    </w:rPr>
+                  </m:ctrlPr>
+                </m:sSubPr>
+                <m:e>
+                  <m:r>
+                    <w:rPr>
+                      <w:rFonts w:ascii="Cambria Math" w:hAnsi="Cambria Math"/>
+                    </w:rPr>
+                    <m:t>f</m:t>
+                  </m:r>
+                </m:e>
+                <m:sub>
+                  <m:r>
+                    <w:rPr>
+                      <w:rFonts w:ascii="Cambria Math" w:hAnsi="Cambria Math"/>
+                    </w:rPr>
+                    <m:t>j</m:t>
+                  </m:r>
+                </m:sub>
+              </m:sSub>
+            </m:e>
+            <m:e>
+              <m:r>
+                <w:rPr>
+                  <w:rFonts w:ascii="Cambria Math" w:hAnsi="Cambria Math"/>
+                </w:rPr>
+                <m:t>R</m:t>
+              </m:r>
+            </m:e>
+          </m:d>
+          <m:r>
+            <w:rPr>
+              <w:rFonts w:ascii="Cambria Math" w:hAnsi="Cambria Math"/>
+            </w:rPr>
+            <m:t>=</m:t>
+          </m:r>
+          <m:f>
+            <m:fPr>
+              <m:ctrlPr>
+                <w:rPr>
+                  <w:rFonts w:ascii="Cambria Math" w:hAnsi="Cambria Math"/>
+                  <w:i/>
+                </w:rPr>
+              </m:ctrlPr>
+            </m:fPr>
+            <m:num>
+              <m:sSub>
+                <m:sSubPr>
+                  <m:ctrlPr>
+                    <w:rPr>
+                      <w:rFonts w:ascii="Cambria Math" w:hAnsi="Cambria Math"/>
+                      <w:i/>
+                    </w:rPr>
+                  </m:ctrlPr>
+                </m:sSubPr>
+                <m:e>
+                  <m:r>
+                    <w:rPr>
+                      <w:rFonts w:ascii="Cambria Math" w:hAnsi="Cambria Math"/>
+                    </w:rPr>
+                    <m:t>r</m:t>
+                  </m:r>
+                </m:e>
+                <m:sub>
+                  <m:r>
+                    <w:rPr>
+                      <w:rFonts w:ascii="Cambria Math" w:hAnsi="Cambria Math"/>
+                    </w:rPr>
+                    <m:t>j</m:t>
+                  </m:r>
+                </m:sub>
+              </m:sSub>
+              <m:r>
+                <w:rPr>
+                  <w:rFonts w:ascii="Cambria Math" w:hAnsi="Cambria Math"/>
+                </w:rPr>
+                <m:t>+</m:t>
+              </m:r>
+              <m:sSub>
+                <m:sSubPr>
+                  <m:ctrlPr>
+                    <w:rPr>
+                      <w:rFonts w:ascii="Cambria Math" w:hAnsi="Cambria Math"/>
+                      <w:i/>
+                    </w:rPr>
+                  </m:ctrlPr>
+                </m:sSubPr>
+                <m:e>
+                  <m:r>
+                    <w:rPr>
+                      <w:rFonts w:ascii="Cambria Math" w:hAnsi="Cambria Math"/>
+                    </w:rPr>
+                    <m:t>m</m:t>
+                  </m:r>
+                </m:e>
+                <m:sub>
+                  <m:r>
+                    <w:rPr>
+                      <w:rFonts w:ascii="Cambria Math" w:hAnsi="Cambria Math"/>
+                    </w:rPr>
+                    <m:t>j</m:t>
+                  </m:r>
+                </m:sub>
+              </m:sSub>
+              <m:r>
+                <w:rPr>
+                  <w:rFonts w:ascii="Cambria Math" w:hAnsi="Cambria Math"/>
+                </w:rPr>
+                <m:t>/M</m:t>
+              </m:r>
+            </m:num>
+            <m:den>
+              <m:r>
+                <w:rPr>
+                  <w:rFonts w:ascii="Cambria Math" w:hAnsi="Cambria Math"/>
+                </w:rPr>
+                <m:t>R+1</m:t>
+              </m:r>
+            </m:den>
+          </m:f>
+          <m:r>
+            <w:rPr>
+              <w:rFonts w:ascii="Cambria Math" w:hAnsi="Cambria Math"/>
+            </w:rPr>
+            <m:t>,   P</m:t>
+          </m:r>
+          <m:d>
+            <m:dPr>
+              <m:ctrlPr>
+                <w:rPr>
+                  <w:rFonts w:ascii="Cambria Math" w:hAnsi="Cambria Math"/>
+                  <w:i/>
+                </w:rPr>
+              </m:ctrlPr>
+            </m:dPr>
+            <m:e>
+              <m:sSub>
+                <m:sSubPr>
+                  <m:ctrlPr>
+                    <w:rPr>
+                      <w:rFonts w:ascii="Cambria Math" w:hAnsi="Cambria Math"/>
+                      <w:i/>
+                    </w:rPr>
+                  </m:ctrlPr>
+                </m:sSubPr>
+                <m:e>
+                  <m:r>
+                    <w:rPr>
+                      <w:rFonts w:ascii="Cambria Math" w:hAnsi="Cambria Math"/>
+                    </w:rPr>
+                    <m:t>f</m:t>
+                  </m:r>
+                </m:e>
+                <m:sub>
+                  <m:r>
+                    <w:rPr>
+                      <w:rFonts w:ascii="Cambria Math" w:hAnsi="Cambria Math"/>
+                    </w:rPr>
+                    <m:t>j</m:t>
+                  </m:r>
+                </m:sub>
+              </m:sSub>
+            </m:e>
+            <m:e>
+              <m:r>
+                <w:rPr>
+                  <w:rFonts w:ascii="Cambria Math" w:hAnsi="Cambria Math"/>
+                </w:rPr>
+                <m:t>R</m:t>
+              </m:r>
+            </m:e>
+          </m:d>
+          <m:r>
+            <w:rPr>
+              <w:rFonts w:ascii="Cambria Math" w:hAnsi="Cambria Math"/>
+            </w:rPr>
+            <m:t>=</m:t>
+          </m:r>
+          <m:f>
+            <m:fPr>
+              <m:ctrlPr>
+                <w:rPr>
+                  <w:rFonts w:ascii="Cambria Math" w:hAnsi="Cambria Math"/>
+                  <w:i/>
+                </w:rPr>
+              </m:ctrlPr>
+            </m:fPr>
+            <m:num>
+              <m:sSub>
+                <m:sSubPr>
+                  <m:ctrlPr>
+                    <w:rPr>
+                      <w:rFonts w:ascii="Cambria Math" w:hAnsi="Cambria Math"/>
+                      <w:i/>
+                    </w:rPr>
+                  </m:ctrlPr>
+                </m:sSubPr>
+                <m:e>
+                  <m:r>
+                    <w:rPr>
+                      <w:rFonts w:ascii="Cambria Math" w:hAnsi="Cambria Math"/>
+                    </w:rPr>
+                    <m:t>(m</m:t>
+                  </m:r>
+                </m:e>
+                <m:sub>
+                  <m:r>
+                    <w:rPr>
+                      <w:rFonts w:ascii="Cambria Math" w:hAnsi="Cambria Math"/>
+                    </w:rPr>
+                    <m:t>j</m:t>
+                  </m:r>
+                </m:sub>
+              </m:sSub>
+              <m:r>
+                <w:rPr>
+                  <w:rFonts w:ascii="Cambria Math" w:hAnsi="Cambria Math"/>
+                </w:rPr>
+                <m:t>-</m:t>
+              </m:r>
+              <m:sSub>
+                <m:sSubPr>
+                  <m:ctrlPr>
+                    <w:rPr>
+                      <w:rFonts w:ascii="Cambria Math" w:hAnsi="Cambria Math"/>
+                      <w:i/>
+                    </w:rPr>
+                  </m:ctrlPr>
+                </m:sSubPr>
+                <m:e>
+                  <m:r>
+                    <w:rPr>
+                      <w:rFonts w:ascii="Cambria Math" w:hAnsi="Cambria Math"/>
+                    </w:rPr>
+                    <m:t>r</m:t>
+                  </m:r>
+                </m:e>
+                <m:sub>
+                  <m:r>
+                    <w:rPr>
+                      <w:rFonts w:ascii="Cambria Math" w:hAnsi="Cambria Math"/>
+                    </w:rPr>
+                    <m:t>j</m:t>
+                  </m:r>
+                </m:sub>
+              </m:sSub>
+              <m:r>
+                <w:rPr>
+                  <w:rFonts w:ascii="Cambria Math" w:hAnsi="Cambria Math"/>
+                </w:rPr>
+                <m:t>)+</m:t>
+              </m:r>
+              <m:sSub>
+                <m:sSubPr>
+                  <m:ctrlPr>
+                    <w:rPr>
+                      <w:rFonts w:ascii="Cambria Math" w:hAnsi="Cambria Math"/>
+                      <w:i/>
+                    </w:rPr>
+                  </m:ctrlPr>
+                </m:sSubPr>
+                <m:e>
+                  <m:r>
+                    <w:rPr>
+                      <w:rFonts w:ascii="Cambria Math" w:hAnsi="Cambria Math"/>
+                    </w:rPr>
+                    <m:t>m</m:t>
+                  </m:r>
+                </m:e>
+                <m:sub>
+                  <m:r>
+                    <w:rPr>
+                      <w:rFonts w:ascii="Cambria Math" w:hAnsi="Cambria Math"/>
+                    </w:rPr>
+                    <m:t>j</m:t>
+                  </m:r>
+                </m:sub>
+              </m:sSub>
+              <m:r>
+                <w:rPr>
+                  <w:rFonts w:ascii="Cambria Math" w:hAnsi="Cambria Math"/>
+                </w:rPr>
+                <m:t>/M</m:t>
+              </m:r>
+            </m:num>
+            <m:den>
+              <m:r>
+                <w:rPr>
+                  <w:rFonts w:ascii="Cambria Math" w:hAnsi="Cambria Math"/>
+                </w:rPr>
+                <m:t>M-R+1</m:t>
+              </m:r>
+            </m:den>
+          </m:f>
+        </m:oMath>
+      </m:oMathPara>
+    </w:p>
+    <w:p>
+      <w:pPr>
+        <w:pStyle w:val="ListParagraph"/>
+      </w:pPr>
+      <w:r>
+        <w:t>Thus the weight formula change to as the following.</w:t>
+      </w:r>
+    </w:p>
+    <w:p>
+      <w:pPr>
+        <w:pStyle w:val="ListParagraph"/>
+      </w:pPr>
+      <w:r>
+        <w:tab/>
+      </w:r>
+      <m:oMath>
+        <m:r>
+          <m:rPr>
+            <m:sty m:val="p"/>
+          </m:rPr>
+          <w:rPr>
+            <w:rFonts w:ascii="Cambria Math" w:hAnsi="Cambria Math"/>
+          </w:rPr>
+          <w:br/>
+        </m:r>
+      </m:oMath>
+      <m:oMathPara>
+        <m:oMath>
+          <m:sSub>
+            <m:sSubPr>
+              <m:ctrlPr>
+                <w:rPr>
+                  <w:rFonts w:ascii="Cambria Math" w:hAnsi="Cambria Math"/>
+                  <w:i/>
+                </w:rPr>
+              </m:ctrlPr>
+            </m:sSubPr>
+            <m:e>
+              <m:r>
+                <w:rPr>
+                  <w:rFonts w:ascii="Cambria Math" w:hAnsi="Cambria Math"/>
+                </w:rPr>
+                <m:t>w</m:t>
+              </m:r>
+            </m:e>
+            <m:sub>
+              <m:r>
+                <w:rPr>
+                  <w:rFonts w:ascii="Cambria Math" w:hAnsi="Cambria Math"/>
+                </w:rPr>
+                <m:t>1,j</m:t>
+              </m:r>
+            </m:sub>
+          </m:sSub>
+          <m:r>
+            <w:rPr>
+              <w:rFonts w:ascii="Cambria Math" w:hAnsi="Cambria Math"/>
+            </w:rPr>
+            <m:t>=</m:t>
+          </m:r>
+          <m:r>
+            <m:rPr>
+              <m:sty m:val="p"/>
+            </m:rPr>
+            <w:rPr>
+              <w:rFonts w:ascii="Cambria Math" w:hAnsi="Cambria Math"/>
+            </w:rPr>
+            <m:t>log⁡</m:t>
+          </m:r>
+          <m:r>
+            <w:rPr>
+              <w:rFonts w:ascii="Cambria Math" w:hAnsi="Cambria Math"/>
+            </w:rPr>
+            <m:t>(</m:t>
+          </m:r>
+          <m:f>
+            <m:fPr>
+              <m:ctrlPr>
+                <w:rPr>
+                  <w:rFonts w:ascii="Cambria Math" w:hAnsi="Cambria Math"/>
+                  <w:i/>
+                </w:rPr>
+              </m:ctrlPr>
+            </m:fPr>
+            <m:num>
+              <m:r>
+                <w:rPr>
+                  <w:rFonts w:ascii="Cambria Math" w:hAnsi="Cambria Math"/>
+                </w:rPr>
+                <m:t>(</m:t>
+              </m:r>
+              <m:sSub>
+                <m:sSubPr>
+                  <m:ctrlPr>
+                    <w:rPr>
+                      <w:rFonts w:ascii="Cambria Math" w:hAnsi="Cambria Math"/>
+                      <w:i/>
+                    </w:rPr>
+                  </m:ctrlPr>
+                </m:sSubPr>
+                <m:e>
+                  <m:r>
+                    <w:rPr>
+                      <w:rFonts w:ascii="Cambria Math" w:hAnsi="Cambria Math"/>
+                    </w:rPr>
+                    <m:t>r</m:t>
+                  </m:r>
+                </m:e>
+                <m:sub>
+                  <m:r>
+                    <w:rPr>
+                      <w:rFonts w:ascii="Cambria Math" w:hAnsi="Cambria Math"/>
+                    </w:rPr>
+                    <m:t>1,j</m:t>
+                  </m:r>
+                </m:sub>
+              </m:sSub>
+              <m:r>
+                <w:rPr>
+                  <w:rFonts w:ascii="Cambria Math" w:hAnsi="Cambria Math"/>
+                </w:rPr>
+                <m:t>+</m:t>
+              </m:r>
+              <m:sSub>
+                <m:sSubPr>
+                  <m:ctrlPr>
+                    <w:rPr>
+                      <w:rFonts w:ascii="Cambria Math" w:hAnsi="Cambria Math"/>
+                      <w:i/>
+                    </w:rPr>
+                  </m:ctrlPr>
+                </m:sSubPr>
+                <m:e>
+                  <m:r>
+                    <w:rPr>
+                      <w:rFonts w:ascii="Cambria Math" w:hAnsi="Cambria Math"/>
+                    </w:rPr>
+                    <m:t>m</m:t>
+                  </m:r>
+                </m:e>
+                <m:sub>
+                  <m:r>
+                    <w:rPr>
+                      <w:rFonts w:ascii="Cambria Math" w:hAnsi="Cambria Math"/>
+                    </w:rPr>
+                    <m:t>j</m:t>
+                  </m:r>
+                </m:sub>
+              </m:sSub>
+              <m:r>
+                <w:rPr>
+                  <w:rFonts w:ascii="Cambria Math" w:hAnsi="Cambria Math"/>
+                </w:rPr>
+                <m:t>/M)×(M-</m:t>
+              </m:r>
+              <m:sSub>
+                <m:sSubPr>
+                  <m:ctrlPr>
+                    <w:rPr>
+                      <w:rFonts w:ascii="Cambria Math" w:hAnsi="Cambria Math"/>
+                      <w:i/>
+                    </w:rPr>
+                  </m:ctrlPr>
+                </m:sSubPr>
+                <m:e>
+                  <m:r>
+                    <w:rPr>
+                      <w:rFonts w:ascii="Cambria Math" w:hAnsi="Cambria Math"/>
+                    </w:rPr>
+                    <m:t>m</m:t>
+                  </m:r>
+                </m:e>
+                <m:sub>
+                  <m:r>
+                    <w:rPr>
+                      <w:rFonts w:ascii="Cambria Math" w:hAnsi="Cambria Math"/>
+                    </w:rPr>
+                    <m:t>1,j</m:t>
+                  </m:r>
+                </m:sub>
+              </m:sSub>
+              <m:r>
+                <w:rPr>
+                  <w:rFonts w:ascii="Cambria Math" w:hAnsi="Cambria Math"/>
+                </w:rPr>
+                <m:t>-R+</m:t>
+              </m:r>
+              <m:sSub>
+                <m:sSubPr>
+                  <m:ctrlPr>
+                    <w:rPr>
+                      <w:rFonts w:ascii="Cambria Math" w:hAnsi="Cambria Math"/>
+                      <w:i/>
+                    </w:rPr>
+                  </m:ctrlPr>
+                </m:sSubPr>
+                <m:e>
+                  <m:r>
+                    <w:rPr>
+                      <w:rFonts w:ascii="Cambria Math" w:hAnsi="Cambria Math"/>
+                    </w:rPr>
+                    <m:t>r</m:t>
+                  </m:r>
+                </m:e>
+                <m:sub>
+                  <m:r>
+                    <w:rPr>
+                      <w:rFonts w:ascii="Cambria Math" w:hAnsi="Cambria Math"/>
+                    </w:rPr>
+                    <m:t>1,j</m:t>
+                  </m:r>
+                </m:sub>
+              </m:sSub>
+              <m:r>
+                <w:rPr>
+                  <w:rFonts w:ascii="Cambria Math" w:hAnsi="Cambria Math"/>
+                </w:rPr>
+                <m:t>+</m:t>
+              </m:r>
+              <m:sSub>
+                <m:sSubPr>
+                  <m:ctrlPr>
+                    <w:rPr>
+                      <w:rFonts w:ascii="Cambria Math" w:hAnsi="Cambria Math"/>
+                      <w:i/>
+                    </w:rPr>
+                  </m:ctrlPr>
+                </m:sSubPr>
+                <m:e>
+                  <m:r>
+                    <w:rPr>
+                      <w:rFonts w:ascii="Cambria Math" w:hAnsi="Cambria Math"/>
+                    </w:rPr>
+                    <m:t>m</m:t>
+                  </m:r>
+                </m:e>
+                <m:sub>
+                  <m:r>
+                    <w:rPr>
+                      <w:rFonts w:ascii="Cambria Math" w:hAnsi="Cambria Math"/>
+                    </w:rPr>
+                    <m:t>j</m:t>
+                  </m:r>
+                </m:sub>
+              </m:sSub>
+              <m:r>
+                <w:rPr>
+                  <w:rFonts w:ascii="Cambria Math" w:hAnsi="Cambria Math"/>
+                </w:rPr>
+                <m:t>/M)</m:t>
+              </m:r>
+            </m:num>
+            <m:den>
+              <m:sSub>
+                <m:sSubPr>
+                  <m:ctrlPr>
+                    <w:rPr>
+                      <w:rFonts w:ascii="Cambria Math" w:hAnsi="Cambria Math"/>
+                      <w:i/>
+                    </w:rPr>
+                  </m:ctrlPr>
+                </m:sSubPr>
+                <m:e>
+                  <m:r>
+                    <w:rPr>
+                      <w:rFonts w:ascii="Cambria Math" w:hAnsi="Cambria Math"/>
+                    </w:rPr>
+                    <m:t>(m</m:t>
+                  </m:r>
+                </m:e>
+                <m:sub>
+                  <m:r>
+                    <w:rPr>
+                      <w:rFonts w:ascii="Cambria Math" w:hAnsi="Cambria Math"/>
+                    </w:rPr>
+                    <m:t>1,j</m:t>
+                  </m:r>
+                </m:sub>
+              </m:sSub>
+              <m:r>
+                <w:rPr>
+                  <w:rFonts w:ascii="Cambria Math" w:hAnsi="Cambria Math"/>
+                </w:rPr>
+                <m:t>-</m:t>
+              </m:r>
+              <m:sSub>
+                <m:sSubPr>
+                  <m:ctrlPr>
+                    <w:rPr>
+                      <w:rFonts w:ascii="Cambria Math" w:hAnsi="Cambria Math"/>
+                      <w:i/>
+                    </w:rPr>
+                  </m:ctrlPr>
+                </m:sSubPr>
+                <m:e>
+                  <m:r>
+                    <w:rPr>
+                      <w:rFonts w:ascii="Cambria Math" w:hAnsi="Cambria Math"/>
+                    </w:rPr>
+                    <m:t>r</m:t>
+                  </m:r>
+                </m:e>
+                <m:sub>
+                  <m:r>
+                    <w:rPr>
+                      <w:rFonts w:ascii="Cambria Math" w:hAnsi="Cambria Math"/>
+                    </w:rPr>
+                    <m:t>1,j</m:t>
+                  </m:r>
+                </m:sub>
+              </m:sSub>
+              <m:r>
+                <w:rPr>
+                  <w:rFonts w:ascii="Cambria Math" w:hAnsi="Cambria Math"/>
+                </w:rPr>
+                <m:t>+1)×(R-</m:t>
+              </m:r>
+              <m:sSub>
+                <m:sSubPr>
+                  <m:ctrlPr>
+                    <w:rPr>
+                      <w:rFonts w:ascii="Cambria Math" w:hAnsi="Cambria Math"/>
+                      <w:i/>
+                    </w:rPr>
+                  </m:ctrlPr>
+                </m:sSubPr>
+                <m:e>
+                  <m:r>
+                    <w:rPr>
+                      <w:rFonts w:ascii="Cambria Math" w:hAnsi="Cambria Math"/>
+                    </w:rPr>
+                    <m:t>r</m:t>
+                  </m:r>
+                </m:e>
+                <m:sub>
+                  <m:r>
+                    <w:rPr>
+                      <w:rFonts w:ascii="Cambria Math" w:hAnsi="Cambria Math"/>
+                    </w:rPr>
+                    <m:t>1,j</m:t>
+                  </m:r>
+                </m:sub>
+              </m:sSub>
+              <m:r>
+                <w:rPr>
+                  <w:rFonts w:ascii="Cambria Math" w:hAnsi="Cambria Math"/>
+                </w:rPr>
+                <m:t>+1)</m:t>
+              </m:r>
+            </m:den>
+          </m:f>
+          <m:r>
+            <w:rPr>
+              <w:rFonts w:ascii="Cambria Math" w:hAnsi="Cambria Math"/>
+            </w:rPr>
+            <m:t>)</m:t>
+          </m:r>
+          <m:d>
+            <m:dPr>
+              <m:begChr m:val="|"/>
+              <m:endChr m:val="|"/>
+              <m:ctrlPr>
+                <w:rPr>
+                  <w:rFonts w:ascii="Cambria Math" w:hAnsi="Cambria Math"/>
+                  <w:i/>
+                </w:rPr>
+              </m:ctrlPr>
+            </m:dPr>
+            <m:e>
+              <m:f>
+                <m:fPr>
+                  <m:ctrlPr>
+                    <w:rPr>
+                      <w:rFonts w:ascii="Cambria Math" w:hAnsi="Cambria Math"/>
+                      <w:i/>
+                    </w:rPr>
+                  </m:ctrlPr>
+                </m:fPr>
+                <m:num>
+                  <m:sSub>
+                    <m:sSubPr>
+                      <m:ctrlPr>
+                        <w:rPr>
+                          <w:rFonts w:ascii="Cambria Math" w:hAnsi="Cambria Math"/>
+                          <w:i/>
+                        </w:rPr>
+                      </m:ctrlPr>
+                    </m:sSubPr>
+                    <m:e>
+                      <m:r>
+                        <w:rPr>
+                          <w:rFonts w:ascii="Cambria Math" w:hAnsi="Cambria Math"/>
+                        </w:rPr>
+                        <m:t>r</m:t>
+                      </m:r>
+                    </m:e>
+                    <m:sub>
+                      <m:r>
+                        <w:rPr>
+                          <w:rFonts w:ascii="Cambria Math" w:hAnsi="Cambria Math"/>
+                        </w:rPr>
+                        <m:t>1,j</m:t>
+                      </m:r>
+                    </m:sub>
+                  </m:sSub>
+                  <m:r>
+                    <w:rPr>
+                      <w:rFonts w:ascii="Cambria Math" w:hAnsi="Cambria Math"/>
+                    </w:rPr>
+                    <m:t>+</m:t>
+                  </m:r>
+                  <m:sSub>
+                    <m:sSubPr>
+                      <m:ctrlPr>
+                        <w:rPr>
+                          <w:rFonts w:ascii="Cambria Math" w:hAnsi="Cambria Math"/>
+                          <w:i/>
+                        </w:rPr>
+                      </m:ctrlPr>
+                    </m:sSubPr>
+                    <m:e>
+                      <m:r>
+                        <w:rPr>
+                          <w:rFonts w:ascii="Cambria Math" w:hAnsi="Cambria Math"/>
+                        </w:rPr>
+                        <m:t>m</m:t>
+                      </m:r>
+                    </m:e>
+                    <m:sub>
+                      <m:r>
+                        <w:rPr>
+                          <w:rFonts w:ascii="Cambria Math" w:hAnsi="Cambria Math"/>
+                        </w:rPr>
+                        <m:t>1,j</m:t>
+                      </m:r>
+                    </m:sub>
+                  </m:sSub>
+                  <m:r>
+                    <w:rPr>
+                      <w:rFonts w:ascii="Cambria Math" w:hAnsi="Cambria Math"/>
+                    </w:rPr>
+                    <m:t>/M</m:t>
+                  </m:r>
+                </m:num>
+                <m:den>
+                  <m:r>
+                    <w:rPr>
+                      <w:rFonts w:ascii="Cambria Math" w:hAnsi="Cambria Math"/>
+                    </w:rPr>
+                    <m:t>R+1</m:t>
+                  </m:r>
+                </m:den>
+              </m:f>
+              <m:r>
+                <w:rPr>
+                  <w:rFonts w:ascii="Cambria Math" w:hAnsi="Cambria Math"/>
+                </w:rPr>
+                <m:t>-</m:t>
+              </m:r>
+              <m:f>
+                <m:fPr>
+                  <m:ctrlPr>
+                    <w:rPr>
+                      <w:rFonts w:ascii="Cambria Math" w:hAnsi="Cambria Math"/>
+                      <w:i/>
+                    </w:rPr>
+                  </m:ctrlPr>
+                </m:fPr>
+                <m:num>
+                  <m:sSub>
+                    <m:sSubPr>
+                      <m:ctrlPr>
+                        <w:rPr>
+                          <w:rFonts w:ascii="Cambria Math" w:hAnsi="Cambria Math"/>
+                          <w:i/>
+                        </w:rPr>
+                      </m:ctrlPr>
+                    </m:sSubPr>
+                    <m:e>
+                      <m:r>
+                        <w:rPr>
+                          <w:rFonts w:ascii="Cambria Math" w:hAnsi="Cambria Math"/>
+                        </w:rPr>
+                        <m:t>(m</m:t>
+                      </m:r>
+                    </m:e>
+                    <m:sub>
+                      <m:r>
+                        <w:rPr>
+                          <w:rFonts w:ascii="Cambria Math" w:hAnsi="Cambria Math"/>
+                        </w:rPr>
+                        <m:t>1,j</m:t>
+                      </m:r>
+                    </m:sub>
+                  </m:sSub>
+                  <m:r>
+                    <w:rPr>
+                      <w:rFonts w:ascii="Cambria Math" w:hAnsi="Cambria Math"/>
+                    </w:rPr>
+                    <m:t>-</m:t>
+                  </m:r>
+                  <m:sSub>
+                    <m:sSubPr>
+                      <m:ctrlPr>
+                        <w:rPr>
+                          <w:rFonts w:ascii="Cambria Math" w:hAnsi="Cambria Math"/>
+                          <w:i/>
+                        </w:rPr>
+                      </m:ctrlPr>
+                    </m:sSubPr>
+                    <m:e>
+                      <m:r>
+                        <w:rPr>
+                          <w:rFonts w:ascii="Cambria Math" w:hAnsi="Cambria Math"/>
+                        </w:rPr>
+                        <m:t>r</m:t>
+                      </m:r>
+                    </m:e>
+                    <m:sub>
+                      <m:r>
+                        <w:rPr>
+                          <w:rFonts w:ascii="Cambria Math" w:hAnsi="Cambria Math"/>
+                        </w:rPr>
+                        <m:t>1,j</m:t>
+                      </m:r>
+                    </m:sub>
+                  </m:sSub>
+                  <m:r>
+                    <w:rPr>
+                      <w:rFonts w:ascii="Cambria Math" w:hAnsi="Cambria Math"/>
+                    </w:rPr>
+                    <m:t>+</m:t>
+                  </m:r>
+                  <m:sSub>
+                    <m:sSubPr>
+                      <m:ctrlPr>
+                        <w:rPr>
+                          <w:rFonts w:ascii="Cambria Math" w:hAnsi="Cambria Math"/>
+                          <w:i/>
+                        </w:rPr>
+                      </m:ctrlPr>
+                    </m:sSubPr>
+                    <m:e>
+                      <m:r>
+                        <w:rPr>
+                          <w:rFonts w:ascii="Cambria Math" w:hAnsi="Cambria Math"/>
+                        </w:rPr>
+                        <m:t>m</m:t>
+                      </m:r>
+                    </m:e>
+                    <m:sub>
+                      <m:r>
+                        <w:rPr>
+                          <w:rFonts w:ascii="Cambria Math" w:hAnsi="Cambria Math"/>
+                        </w:rPr>
+                        <m:t>1,j</m:t>
+                      </m:r>
+                    </m:sub>
+                  </m:sSub>
+                  <m:r>
+                    <w:rPr>
+                      <w:rFonts w:ascii="Cambria Math" w:hAnsi="Cambria Math"/>
+                    </w:rPr>
+                    <m:t>/M)</m:t>
+                  </m:r>
+                </m:num>
+                <m:den>
+                  <m:r>
+                    <w:rPr>
+                      <w:rFonts w:ascii="Cambria Math" w:hAnsi="Cambria Math"/>
+                    </w:rPr>
+                    <m:t>M-R+1</m:t>
+                  </m:r>
+                </m:den>
+              </m:f>
+            </m:e>
+          </m:d>
+        </m:oMath>
+      </m:oMathPara>
     </w:p>
     <w:p/>
     <w:p>
@@ -4699,6 +6177,10 @@
       </w:r>
     </w:p>
     <w:p>
+      <w:pPr>
+        <w:pStyle w:val="Heading5"/>
+        <w:jc w:val="left"/>
+      </w:pPr>
       <w:proofErr w:type="spellStart"/>
       <w:r>
         <w:t>print_actor_vector</w:t>
@@ -4709,6 +6191,10 @@
       </w:r>
     </w:p>
     <w:p>
+      <w:pPr>
+        <w:pStyle w:val="Heading5"/>
+        <w:jc w:val="left"/>
+      </w:pPr>
       <w:proofErr w:type="spellStart"/>
       <w:r>
         <w:t>print_actor_vector</w:t>
@@ -4719,6 +6205,10 @@
       </w:r>
     </w:p>
     <w:p>
+      <w:pPr>
+        <w:pStyle w:val="Heading5"/>
+        <w:jc w:val="left"/>
+      </w:pPr>
       <w:proofErr w:type="spellStart"/>
       <w:r>
         <w:t>print_genre_vector</w:t>
@@ -4729,6 +6219,10 @@
       </w:r>
     </w:p>
     <w:p>
+      <w:pPr>
+        <w:pStyle w:val="Heading5"/>
+        <w:jc w:val="left"/>
+      </w:pPr>
       <w:proofErr w:type="spellStart"/>
       <w:r>
         <w:t>print_genre_vector</w:t>
@@ -4739,6 +6233,10 @@
       </w:r>
     </w:p>
     <w:p>
+      <w:pPr>
+        <w:pStyle w:val="Heading5"/>
+        <w:jc w:val="left"/>
+      </w:pPr>
       <w:proofErr w:type="spellStart"/>
       <w:r>
         <w:t>print_user_vector</w:t>
@@ -4749,6 +6247,10 @@
       </w:r>
     </w:p>
     <w:p>
+      <w:pPr>
+        <w:pStyle w:val="Heading5"/>
+        <w:jc w:val="left"/>
+      </w:pPr>
       <w:proofErr w:type="spellStart"/>
       <w:r>
         <w:t>print_user_vector</w:t>
@@ -4759,8 +6261,53 @@
       </w:r>
     </w:p>
     <w:p>
+      <w:pPr>
+        <w:pStyle w:val="Heading5"/>
+        <w:jc w:val="left"/>
+      </w:pPr>
       <w:proofErr w:type="spellStart"/>
       <w:r>
+        <w:t>diffe</w:t>
+      </w:r>
+      <w:r>
+        <w:t>rentiate_genre</w:t>
+      </w:r>
+      <w:proofErr w:type="spellEnd"/>
+      <w:r>
+        <w:t xml:space="preserve"> Thriller Horror TF</w:t>
+      </w:r>
+      <w:r>
+        <w:t>-</w:t>
+      </w:r>
+      <w:r>
+        <w:t>IDF-DIFF</w:t>
+      </w:r>
+    </w:p>
+    <w:p>
+      <w:pPr>
+        <w:pStyle w:val="Heading5"/>
+        <w:jc w:val="left"/>
+      </w:pPr>
+      <w:proofErr w:type="spellStart"/>
+      <w:r>
+        <w:t>differentia</w:t>
+      </w:r>
+      <w:r>
+        <w:t>te_genre</w:t>
+      </w:r>
+      <w:proofErr w:type="spellEnd"/>
+      <w:r>
+        <w:t xml:space="preserve"> Thriller Horror P-DIFF1</w:t>
+      </w:r>
+    </w:p>
+    <w:p>
+      <w:pPr>
+        <w:pStyle w:val="Heading5"/>
+        <w:spacing w:after="240"/>
+        <w:jc w:val="left"/>
+      </w:pPr>
+      <w:proofErr w:type="spellStart"/>
+      <w:r>
         <w:t>differentiate_genre</w:t>
       </w:r>
       <w:proofErr w:type="spellEnd"/>
@@ -4769,62 +6316,17 @@
       </w:r>
     </w:p>
     <w:p>
-      <w:pPr>
-        <w:spacing w:before="240"/>
-      </w:pPr>
-      <w:r>
-        <w:t>Sample output:</w:t>
-      </w:r>
-    </w:p>
-    <w:p>
-      <w:r>
-        <w:rPr>
-          <w:noProof/>
-        </w:rPr>
+      <w:r>
+        <w:t>The sample output for this test file is in Out/output.txt.</w:t>
+      </w:r>
+    </w:p>
+    <w:p/>
+    <w:p>
+      <w:pPr>
+        <w:pStyle w:val="Heading4"/>
+      </w:pPr>
+      <w:r>
         <w:lastRenderedPageBreak/>
-        <w:drawing>
-          <wp:inline distT="0" distB="0" distL="0" distR="0" wp14:anchorId="4DA690A3" wp14:editId="1987EE49">
-            <wp:extent cx="3378200" cy="4520508"/>
-            <wp:effectExtent l="0" t="0" r="0" b="0"/>
-            <wp:docPr id="5" name="Picture 5"/>
-            <wp:cNvGraphicFramePr>
-              <a:graphicFrameLocks xmlns:a="http://schemas.openxmlformats.org/drawingml/2006/main" noChangeAspect="1"/>
-            </wp:cNvGraphicFramePr>
-            <a:graphic xmlns:a="http://schemas.openxmlformats.org/drawingml/2006/main">
-              <a:graphicData uri="http://schemas.openxmlformats.org/drawingml/2006/picture">
-                <pic:pic xmlns:pic="http://schemas.openxmlformats.org/drawingml/2006/picture">
-                  <pic:nvPicPr>
-                    <pic:cNvPr id="1" name=""/>
-                    <pic:cNvPicPr/>
-                  </pic:nvPicPr>
-                  <pic:blipFill>
-                    <a:blip r:embed="rId6"/>
-                    <a:stretch>
-                      <a:fillRect/>
-                    </a:stretch>
-                  </pic:blipFill>
-                  <pic:spPr>
-                    <a:xfrm>
-                      <a:off x="0" y="0"/>
-                      <a:ext cx="3381769" cy="4525284"/>
-                    </a:xfrm>
-                    <a:prstGeom prst="rect">
-                      <a:avLst/>
-                    </a:prstGeom>
-                  </pic:spPr>
-                </pic:pic>
-              </a:graphicData>
-            </a:graphic>
-          </wp:inline>
-        </w:drawing>
-      </w:r>
-    </w:p>
-    <w:p/>
-    <w:p>
-      <w:pPr>
-        <w:pStyle w:val="Heading4"/>
-      </w:pPr>
-      <w:r>
         <w:t>Input with command</w:t>
       </w:r>
     </w:p>
@@ -4864,60 +6366,6 @@
         <w:t xml:space="preserve"> 1484 TF-IDF</w:t>
       </w:r>
     </w:p>
-    <w:p/>
-    <w:p>
-      <w:pPr>
-        <w:pStyle w:val="ListParagraph"/>
-      </w:pPr>
-      <w:r>
-        <w:t>Sample output:</w:t>
-      </w:r>
-    </w:p>
-    <w:p>
-      <w:pPr>
-        <w:pStyle w:val="ListParagraph"/>
-      </w:pPr>
-      <w:r>
-        <w:rPr>
-          <w:noProof/>
-        </w:rPr>
-        <w:drawing>
-          <wp:inline distT="0" distB="0" distL="0" distR="0" wp14:anchorId="596EB3AF" wp14:editId="044E864E">
-            <wp:extent cx="5943600" cy="1316990"/>
-            <wp:effectExtent l="0" t="0" r="0" b="0"/>
-            <wp:docPr id="1" name="Picture 1"/>
-            <wp:cNvGraphicFramePr>
-              <a:graphicFrameLocks xmlns:a="http://schemas.openxmlformats.org/drawingml/2006/main" noChangeAspect="1"/>
-            </wp:cNvGraphicFramePr>
-            <a:graphic xmlns:a="http://schemas.openxmlformats.org/drawingml/2006/main">
-              <a:graphicData uri="http://schemas.openxmlformats.org/drawingml/2006/picture">
-                <pic:pic xmlns:pic="http://schemas.openxmlformats.org/drawingml/2006/picture">
-                  <pic:nvPicPr>
-                    <pic:cNvPr id="1" name=""/>
-                    <pic:cNvPicPr/>
-                  </pic:nvPicPr>
-                  <pic:blipFill>
-                    <a:blip r:embed="rId7"/>
-                    <a:stretch>
-                      <a:fillRect/>
-                    </a:stretch>
-                  </pic:blipFill>
-                  <pic:spPr>
-                    <a:xfrm>
-                      <a:off x="0" y="0"/>
-                      <a:ext cx="5943600" cy="1316990"/>
-                    </a:xfrm>
-                    <a:prstGeom prst="rect">
-                      <a:avLst/>
-                    </a:prstGeom>
-                  </pic:spPr>
-                </pic:pic>
-              </a:graphicData>
-            </a:graphic>
-          </wp:inline>
-        </w:drawing>
-      </w:r>
-    </w:p>
     <w:p>
       <w:pPr>
         <w:pStyle w:val="ListParagraph"/>
@@ -4963,9 +6411,13 @@
     <w:p>
       <w:pPr>
         <w:pStyle w:val="ListParagraph"/>
-      </w:pPr>
-      <w:r>
-        <w:t>Sample output:</w:t>
+        <w:numPr>
+          <w:ilvl w:val="0"/>
+          <w:numId w:val="2"/>
+        </w:numPr>
+      </w:pPr>
+      <w:r>
+        <w:t>Task 3:</w:t>
       </w:r>
     </w:p>
     <w:p>
@@ -4973,45 +6425,29 @@
         <w:pStyle w:val="ListParagraph"/>
       </w:pPr>
       <w:r>
-        <w:rPr>
-          <w:noProof/>
-        </w:rPr>
-        <w:lastRenderedPageBreak/>
-        <w:drawing>
-          <wp:inline distT="0" distB="0" distL="0" distR="0" wp14:anchorId="0931C70B" wp14:editId="35B12B4C">
-            <wp:extent cx="5762625" cy="2133600"/>
-            <wp:effectExtent l="0" t="0" r="9525" b="0"/>
-            <wp:docPr id="3" name="Picture 3"/>
-            <wp:cNvGraphicFramePr>
-              <a:graphicFrameLocks xmlns:a="http://schemas.openxmlformats.org/drawingml/2006/main" noChangeAspect="1"/>
-            </wp:cNvGraphicFramePr>
-            <a:graphic xmlns:a="http://schemas.openxmlformats.org/drawingml/2006/main">
-              <a:graphicData uri="http://schemas.openxmlformats.org/drawingml/2006/picture">
-                <pic:pic xmlns:pic="http://schemas.openxmlformats.org/drawingml/2006/picture">
-                  <pic:nvPicPr>
-                    <pic:cNvPr id="1" name=""/>
-                    <pic:cNvPicPr/>
-                  </pic:nvPicPr>
-                  <pic:blipFill>
-                    <a:blip r:embed="rId8"/>
-                    <a:stretch>
-                      <a:fillRect/>
-                    </a:stretch>
-                  </pic:blipFill>
-                  <pic:spPr>
-                    <a:xfrm>
-                      <a:off x="0" y="0"/>
-                      <a:ext cx="5762625" cy="2133600"/>
-                    </a:xfrm>
-                    <a:prstGeom prst="rect">
-                      <a:avLst/>
-                    </a:prstGeom>
-                  </pic:spPr>
-                </pic:pic>
-              </a:graphicData>
-            </a:graphic>
-          </wp:inline>
-        </w:drawing>
+        <w:t>Sample input:</w:t>
+      </w:r>
+    </w:p>
+    <w:p>
+      <w:pPr>
+        <w:pStyle w:val="Heading5"/>
+      </w:pPr>
+      <w:r>
+        <w:t>python src/phase1.py</w:t>
+      </w:r>
+      <w:r>
+        <w:t xml:space="preserve"> </w:t>
+      </w:r>
+      <w:r>
+        <w:t xml:space="preserve"> </w:t>
+      </w:r>
+      <w:proofErr w:type="spellStart"/>
+      <w:r>
+        <w:t>print_user_vector</w:t>
+      </w:r>
+      <w:proofErr w:type="spellEnd"/>
+      <w:r>
+        <w:t xml:space="preserve"> 146 TF-IDF</w:t>
       </w:r>
     </w:p>
     <w:p>
@@ -5023,7 +6459,7 @@
         </w:numPr>
       </w:pPr>
       <w:r>
-        <w:t>Task 3:</w:t>
+        <w:t>Task 4:</w:t>
       </w:r>
     </w:p>
     <w:p>
@@ -5049,342 +6485,326 @@
       </w:r>
       <w:proofErr w:type="spellStart"/>
       <w:r>
-        <w:t>print_user_vector</w:t>
+        <w:t>differentiate_genre</w:t>
       </w:r>
       <w:proofErr w:type="spellEnd"/>
       <w:r>
-        <w:t xml:space="preserve"> 146 TF-IDF</w:t>
-      </w:r>
-    </w:p>
-    <w:p>
-      <w:pPr>
-        <w:pStyle w:val="ListParagraph"/>
-      </w:pPr>
-      <w:r>
-        <w:t>Sample output:</w:t>
-      </w:r>
-    </w:p>
-    <w:p>
-      <w:pPr>
-        <w:ind w:left="360"/>
-      </w:pPr>
-      <w:r>
+        <w:t xml:space="preserve"> </w:t>
+      </w:r>
+      <w:r>
+        <w:t>Western</w:t>
+      </w:r>
+      <w:r>
+        <w:t xml:space="preserve"> </w:t>
+      </w:r>
+      <w:r>
+        <w:t>IMAX</w:t>
+      </w:r>
+      <w:r>
+        <w:t xml:space="preserve"> P-DIFF2</w:t>
+      </w:r>
+    </w:p>
+    <w:p>
+      <w:pPr>
+        <w:pStyle w:val="Heading1"/>
+      </w:pPr>
+      <w:r>
+        <w:t>I</w:t>
+      </w:r>
+      <w:r>
+        <w:t>nstallation and execution instructions</w:t>
+      </w:r>
+    </w:p>
+    <w:p>
+      <w:pPr>
         <w:rPr>
-          <w:noProof/>
+          <w:b/>
         </w:rPr>
+      </w:pPr>
+      <w:r>
+        <w:t xml:space="preserve">This project is under </w:t>
+      </w:r>
+      <w:r>
+        <w:rPr>
+          <w:b/>
+        </w:rPr>
+        <w:t>Python 3.6</w:t>
+      </w:r>
+      <w:r>
+        <w:t xml:space="preserve"> with dependencies pandas and </w:t>
+      </w:r>
+      <w:proofErr w:type="spellStart"/>
+      <w:r>
+        <w:t>numpy</w:t>
+      </w:r>
+      <w:proofErr w:type="spellEnd"/>
+      <w:r>
+        <w:t xml:space="preserve">. </w:t>
+      </w:r>
+      <w:r>
+        <w:t xml:space="preserve">Please note the project will not work under </w:t>
+      </w:r>
+      <w:r>
+        <w:rPr>
+          <w:b/>
+        </w:rPr>
+        <w:t>Python 2.7</w:t>
+      </w:r>
+      <w:r>
+        <w:rPr>
+          <w:b/>
+        </w:rPr>
+        <w:t>.</w:t>
+      </w:r>
+    </w:p>
+    <w:p>
+      <w:r>
+        <w:t xml:space="preserve">After the environment is setup, go to Code director, and run </w:t>
+      </w:r>
+    </w:p>
+    <w:p>
+      <w:pPr>
+        <w:pStyle w:val="Heading5"/>
+      </w:pPr>
+      <w:r>
+        <w:t xml:space="preserve">python src/phase1.py </w:t>
+      </w:r>
+      <w:r>
+        <w:rPr>
+          <w:b/>
+          <w:i w:val="0"/>
+        </w:rPr>
+        <w:t>command</w:t>
+      </w:r>
+      <w:r>
+        <w:t xml:space="preserve">. </w:t>
+      </w:r>
+    </w:p>
+    <w:p>
+      <w:r>
+        <w:t>“</w:t>
+      </w:r>
+      <w:r>
+        <w:rPr>
+          <w:b/>
+        </w:rPr>
+        <w:t>command</w:t>
+      </w:r>
+      <w:r>
+        <w:t>” can be a single command or a txt file of command</w:t>
+      </w:r>
+      <w:r>
+        <w:t xml:space="preserve"> as shown in the sample input in section V</w:t>
+      </w:r>
+      <w:r>
+        <w:t xml:space="preserve">. All commands should be in the format given in the project description. </w:t>
+      </w:r>
+      <w:r>
+        <w:t xml:space="preserve"> The code is tested on windows 10 and Ubuntu 14</w:t>
+      </w:r>
+      <w:r>
+        <w:t>, but not tested on Mac OS</w:t>
+      </w:r>
+      <w:r>
+        <w:t xml:space="preserve">. </w:t>
+      </w:r>
+    </w:p>
+    <w:p>
+      <w:pPr>
+        <w:pStyle w:val="Heading1"/>
+      </w:pPr>
+      <w:r>
+        <w:t>Related Works</w:t>
+      </w:r>
+    </w:p>
+    <w:p>
+      <w:r>
+        <w:t>Read the chapter 12 in text book “</w:t>
+      </w:r>
+      <w:r>
+        <w:t>Data Management for Multimedia Retrieval</w:t>
+      </w:r>
+      <w:r>
+        <w:t xml:space="preserve">” to figure out the probabilistic feedback mechanism. Besides, this is my first doing project with python. I spent serval hours on learning pandas and </w:t>
+      </w:r>
+      <w:proofErr w:type="spellStart"/>
+      <w:r>
+        <w:t>numpy</w:t>
+      </w:r>
+      <w:proofErr w:type="spellEnd"/>
+      <w:r>
+        <w:t xml:space="preserve">. </w:t>
+      </w:r>
+    </w:p>
+    <w:p>
+      <w:pPr>
+        <w:pStyle w:val="Heading1"/>
+      </w:pPr>
+      <w:r>
+        <w:t>Conclusions</w:t>
+      </w:r>
+    </w:p>
+    <w:p>
+      <w:r>
+        <w:t xml:space="preserve">In this project, I implemented python program building TF and TF-IDF vector for tags given by </w:t>
+      </w:r>
+      <w:proofErr w:type="spellStart"/>
+      <w:r>
+        <w:t>actorid</w:t>
+      </w:r>
+      <w:proofErr w:type="spellEnd"/>
+      <w:r>
+        <w:t xml:space="preserve">, genres and </w:t>
+      </w:r>
+      <w:proofErr w:type="spellStart"/>
+      <w:r>
+        <w:t>userid</w:t>
+      </w:r>
+      <w:proofErr w:type="spellEnd"/>
+      <w:r>
+        <w:t xml:space="preserve"> for dataset </w:t>
+      </w:r>
+      <w:proofErr w:type="spellStart"/>
+      <w:r>
+        <w:t>MovieLens</w:t>
+      </w:r>
+      <w:proofErr w:type="spellEnd"/>
+      <w:r>
+        <w:t xml:space="preserve"> and IMDB. Besides, I implemented TF-IDF-DIFF, PDIFF1, PDIFF2 vector model to differentiate two genres.</w:t>
+      </w:r>
+    </w:p>
+    <w:p>
+      <w:r>
+        <w:t xml:space="preserve">By analyzing the result of Task1 through Task3, the difference between TF and TF-IDF is shown clearly. Some tags ranks higher in TF and vice versa. </w:t>
+      </w:r>
+      <w:r>
+        <w:t xml:space="preserve">After diving into raw data, tags which have a higher rank tend to appear many times in a document and in many different times. Such tags </w:t>
+      </w:r>
+      <w:r>
         <w:lastRenderedPageBreak/>
-        <w:drawing>
-          <wp:inline distT="0" distB="0" distL="0" distR="0" wp14:anchorId="7D9037A5" wp14:editId="23078F14">
-            <wp:extent cx="4976495" cy="8229600"/>
-            <wp:effectExtent l="0" t="0" r="0" b="0"/>
-            <wp:docPr id="6" name="Picture 6"/>
-            <wp:cNvGraphicFramePr>
-              <a:graphicFrameLocks xmlns:a="http://schemas.openxmlformats.org/drawingml/2006/main" noChangeAspect="1"/>
-            </wp:cNvGraphicFramePr>
-            <a:graphic xmlns:a="http://schemas.openxmlformats.org/drawingml/2006/main">
-              <a:graphicData uri="http://schemas.openxmlformats.org/drawingml/2006/picture">
-                <pic:pic xmlns:pic="http://schemas.openxmlformats.org/drawingml/2006/picture">
-                  <pic:nvPicPr>
-                    <pic:cNvPr id="1" name=""/>
-                    <pic:cNvPicPr/>
-                  </pic:nvPicPr>
-                  <pic:blipFill>
-                    <a:blip r:embed="rId9"/>
-                    <a:stretch>
-                      <a:fillRect/>
-                    </a:stretch>
-                  </pic:blipFill>
-                  <pic:spPr>
-                    <a:xfrm>
-                      <a:off x="0" y="0"/>
-                      <a:ext cx="4976495" cy="8229600"/>
-                    </a:xfrm>
-                    <a:prstGeom prst="rect">
-                      <a:avLst/>
-                    </a:prstGeom>
-                  </pic:spPr>
-                </pic:pic>
-              </a:graphicData>
-            </a:graphic>
-          </wp:inline>
-        </w:drawing>
-      </w:r>
-    </w:p>
-    <w:p>
-      <w:pPr>
-        <w:pStyle w:val="ListParagraph"/>
-        <w:numPr>
-          <w:ilvl w:val="0"/>
-          <w:numId w:val="2"/>
-        </w:numPr>
-      </w:pPr>
-      <w:r>
-        <w:lastRenderedPageBreak/>
-        <w:t>Task 4:</w:t>
-      </w:r>
-    </w:p>
-    <w:p>
-      <w:pPr>
-        <w:pStyle w:val="ListParagraph"/>
-      </w:pPr>
-      <w:r>
-        <w:t>Sample input:</w:t>
-      </w:r>
-    </w:p>
-    <w:p>
-      <w:pPr>
-        <w:pStyle w:val="Heading5"/>
-      </w:pPr>
-      <w:r>
-        <w:t>python src/phase1.py</w:t>
+        <w:t xml:space="preserve">have very weak ability to differentiate documents. </w:t>
       </w:r>
       <w:r>
         <w:t xml:space="preserve"> </w:t>
       </w:r>
       <w:r>
+        <w:t xml:space="preserve">In this case, TF-IDF is a better model than TF. </w:t>
+      </w:r>
+    </w:p>
+    <w:p>
+      <w:r>
+        <w:t xml:space="preserve">The result of Task 4 shows the difference between genre1 and genre2. For example, the tag which has a higher rank indicates it more related to genre1. </w:t>
+      </w:r>
+      <w:r>
+        <w:t xml:space="preserve">That means we use the rank of tags to differentiate genres. </w:t>
+      </w:r>
+    </w:p>
+    <w:p/>
+    <w:p>
+      <w:pPr>
+        <w:pStyle w:val="Heading1"/>
+      </w:pPr>
+      <w:r>
+        <w:t>Bibliography</w:t>
+      </w:r>
+    </w:p>
+    <w:p>
+      <w:r>
+        <w:t>[1</w:t>
+      </w:r>
+      <w:r>
+        <w:t>] G. Salton and C. Buckley. "Term-weighting approaches in automatic text retrieval". Information Processing &amp; Management, 24 (5). 1988.</w:t>
+      </w:r>
+    </w:p>
+    <w:p>
+      <w:r>
+        <w:t>[2</w:t>
+      </w:r>
+      <w:r>
+        <w:t xml:space="preserve">] K. </w:t>
+      </w:r>
+      <w:proofErr w:type="spellStart"/>
+      <w:r>
+        <w:t>Selçuk</w:t>
+      </w:r>
+      <w:proofErr w:type="spellEnd"/>
+      <w:r>
         <w:t xml:space="preserve"> </w:t>
       </w:r>
       <w:proofErr w:type="spellStart"/>
       <w:r>
-        <w:t>differentiate_genre</w:t>
+        <w:t>Candan</w:t>
       </w:r>
       <w:proofErr w:type="spellEnd"/>
       <w:r>
+        <w:t xml:space="preserve">, Maria Luisa </w:t>
+      </w:r>
+      <w:proofErr w:type="spellStart"/>
+      <w:r>
+        <w:t>Sapino</w:t>
+      </w:r>
+      <w:proofErr w:type="spellEnd"/>
+      <w:r>
+        <w:t>. “Data Management for Multimedia Retrieval”. Cambridge University Press. 2010</w:t>
+      </w:r>
+      <w:r>
+        <w:t>.</w:t>
+      </w:r>
+    </w:p>
+    <w:p>
+      <w:r>
+        <w:t>[3</w:t>
+      </w:r>
+      <w:r>
+        <w:t xml:space="preserve">] K. </w:t>
+      </w:r>
+      <w:proofErr w:type="spellStart"/>
+      <w:r>
+        <w:t>Selçuk</w:t>
+      </w:r>
+      <w:proofErr w:type="spellEnd"/>
+      <w:r>
         <w:t xml:space="preserve"> </w:t>
       </w:r>
-      <w:r>
-        <w:t>Western</w:t>
-      </w:r>
-      <w:r>
-        <w:t xml:space="preserve"> </w:t>
-      </w:r>
-      <w:r>
-        <w:t>IMAX</w:t>
-      </w:r>
-      <w:r>
-        <w:t xml:space="preserve"> P-DIFF2</w:t>
-      </w:r>
-    </w:p>
-    <w:p>
-      <w:pPr>
-        <w:pStyle w:val="ListParagraph"/>
-      </w:pPr>
-      <w:r>
-        <w:t>Sample output:</w:t>
-      </w:r>
-    </w:p>
-    <w:p>
-      <w:r>
-        <w:rPr>
-          <w:noProof/>
-        </w:rPr>
-        <w:drawing>
-          <wp:inline distT="0" distB="0" distL="0" distR="0" wp14:anchorId="68F5636D" wp14:editId="7FF6BE41">
-            <wp:extent cx="5943600" cy="1880235"/>
-            <wp:effectExtent l="0" t="0" r="0" b="5715"/>
-            <wp:docPr id="9" name="Picture 9"/>
-            <wp:cNvGraphicFramePr>
-              <a:graphicFrameLocks xmlns:a="http://schemas.openxmlformats.org/drawingml/2006/main" noChangeAspect="1"/>
-            </wp:cNvGraphicFramePr>
-            <a:graphic xmlns:a="http://schemas.openxmlformats.org/drawingml/2006/main">
-              <a:graphicData uri="http://schemas.openxmlformats.org/drawingml/2006/picture">
-                <pic:pic xmlns:pic="http://schemas.openxmlformats.org/drawingml/2006/picture">
-                  <pic:nvPicPr>
-                    <pic:cNvPr id="1" name=""/>
-                    <pic:cNvPicPr/>
-                  </pic:nvPicPr>
-                  <pic:blipFill>
-                    <a:blip r:embed="rId10"/>
-                    <a:stretch>
-                      <a:fillRect/>
-                    </a:stretch>
-                  </pic:blipFill>
-                  <pic:spPr>
-                    <a:xfrm>
-                      <a:off x="0" y="0"/>
-                      <a:ext cx="5943600" cy="1880235"/>
-                    </a:xfrm>
-                    <a:prstGeom prst="rect">
-                      <a:avLst/>
-                    </a:prstGeom>
-                  </pic:spPr>
-                </pic:pic>
-              </a:graphicData>
-            </a:graphic>
-          </wp:inline>
-        </w:drawing>
+      <w:proofErr w:type="spellStart"/>
+      <w:r>
+        <w:t>Candan</w:t>
+      </w:r>
+      <w:proofErr w:type="spellEnd"/>
+      <w:r>
+        <w:t>. “</w:t>
+      </w:r>
+      <w:r>
+        <w:t>project1f17</w:t>
+      </w:r>
+      <w:r>
+        <w:t xml:space="preserve">”. </w:t>
+      </w:r>
+      <w:r>
+        <w:t>2017.</w:t>
+      </w:r>
+    </w:p>
+    <w:p>
+      <w:pPr>
+        <w:pStyle w:val="Heading1"/>
+      </w:pPr>
+      <w:r>
+        <w:t>Appendix</w:t>
+      </w:r>
+    </w:p>
+    <w:p>
+      <w:r>
+        <w:t xml:space="preserve">This project is done by group members individually. </w:t>
+      </w:r>
+      <w:r>
+        <w:t xml:space="preserve">We had serval meetings to discuss how to implement the project. Also we build an online discussion group to help each other. </w:t>
       </w:r>
     </w:p>
     <w:p/>
-    <w:p/>
-    <w:p/>
-    <w:p>
-      <w:pPr>
-        <w:pStyle w:val="Heading1"/>
-      </w:pPr>
-      <w:r>
-        <w:t>I</w:t>
-      </w:r>
-      <w:r>
-        <w:t>nstallation and execution instructions</w:t>
-      </w:r>
-    </w:p>
-    <w:p>
-      <w:r>
-        <w:t xml:space="preserve">This project is under Python 3.6 with dependencies pandas and </w:t>
-      </w:r>
-      <w:proofErr w:type="spellStart"/>
-      <w:r>
-        <w:t>numpy</w:t>
-      </w:r>
-      <w:proofErr w:type="spellEnd"/>
-      <w:r>
-        <w:t xml:space="preserve">. </w:t>
-      </w:r>
-      <w:r>
-        <w:t xml:space="preserve">After the environment is setup, go to Code director, and run python src/phase1.py command. “Command” can be a single command or a txt file of command. All commands should be in the format given in the project description. </w:t>
-      </w:r>
-      <w:r>
-        <w:t xml:space="preserve"> The code is tested on windows 10 and Ubuntu 14. </w:t>
-      </w:r>
-    </w:p>
-    <w:p>
-      <w:pPr>
-        <w:pStyle w:val="Heading1"/>
-      </w:pPr>
-      <w:r>
-        <w:t>Conclusions</w:t>
-      </w:r>
-    </w:p>
-    <w:p>
-      <w:r>
-        <w:t xml:space="preserve">In this project, I implemented python program building TF and TF-IDF vector for tags given by </w:t>
-      </w:r>
-      <w:proofErr w:type="spellStart"/>
-      <w:r>
-        <w:t>actorid</w:t>
-      </w:r>
-      <w:proofErr w:type="spellEnd"/>
-      <w:r>
-        <w:t xml:space="preserve">, genres and </w:t>
-      </w:r>
-      <w:proofErr w:type="spellStart"/>
-      <w:r>
-        <w:t>userid</w:t>
-      </w:r>
-      <w:proofErr w:type="spellEnd"/>
-      <w:r>
-        <w:t xml:space="preserve"> for dataset </w:t>
-      </w:r>
-      <w:proofErr w:type="spellStart"/>
-      <w:r>
-        <w:t>MovieLens</w:t>
-      </w:r>
-      <w:proofErr w:type="spellEnd"/>
-      <w:r>
-        <w:t xml:space="preserve"> and IMDB. Besides, I implemented TF-IDF-DIFF, PDIFF1, PDIFF2 vector model to differentiate two genres.</w:t>
-      </w:r>
-    </w:p>
-    <w:p/>
-    <w:p>
-      <w:pPr>
-        <w:pStyle w:val="Heading1"/>
-      </w:pPr>
-      <w:r>
-        <w:t>Bibliography</w:t>
-      </w:r>
-    </w:p>
-    <w:p>
-      <w:r>
-        <w:t>[1</w:t>
-      </w:r>
-      <w:r>
-        <w:t>] G. Salton and C. Buckley. "Term-weighting approaches in automatic text retrieval". Information Processing &amp; Management, 24 (5). 1988.</w:t>
-      </w:r>
-    </w:p>
-    <w:p>
-      <w:r>
-        <w:t>[2</w:t>
-      </w:r>
-      <w:r>
-        <w:t xml:space="preserve">] K. </w:t>
-      </w:r>
-      <w:proofErr w:type="spellStart"/>
-      <w:r>
-        <w:t>Selçuk</w:t>
-      </w:r>
-      <w:proofErr w:type="spellEnd"/>
-      <w:r>
-        <w:t xml:space="preserve"> </w:t>
-      </w:r>
-      <w:proofErr w:type="spellStart"/>
-      <w:r>
-        <w:t>Candan</w:t>
-      </w:r>
-      <w:proofErr w:type="spellEnd"/>
-      <w:r>
-        <w:t xml:space="preserve">, Maria Luisa </w:t>
-      </w:r>
-      <w:proofErr w:type="spellStart"/>
-      <w:r>
-        <w:t>Sapino</w:t>
-      </w:r>
-      <w:proofErr w:type="spellEnd"/>
-      <w:r>
-        <w:t>. “Data Management for Multimedia Retrieval”. Cambridge University Press. 2010</w:t>
-      </w:r>
-      <w:r>
-        <w:t>.</w:t>
-      </w:r>
-    </w:p>
-    <w:p>
-      <w:r>
-        <w:t>[3</w:t>
-      </w:r>
-      <w:r>
-        <w:t xml:space="preserve">] K. </w:t>
-      </w:r>
-      <w:proofErr w:type="spellStart"/>
-      <w:r>
-        <w:t>Selçuk</w:t>
-      </w:r>
-      <w:proofErr w:type="spellEnd"/>
-      <w:r>
-        <w:t xml:space="preserve"> </w:t>
-      </w:r>
-      <w:proofErr w:type="spellStart"/>
-      <w:r>
-        <w:t>Candan</w:t>
-      </w:r>
-      <w:proofErr w:type="spellEnd"/>
-      <w:r>
-        <w:t>. “</w:t>
-      </w:r>
-      <w:r>
-        <w:t>project1f17</w:t>
-      </w:r>
-      <w:r>
-        <w:t xml:space="preserve">”. </w:t>
-      </w:r>
-      <w:r>
-        <w:t>2017.</w:t>
-      </w:r>
-    </w:p>
-    <w:p>
-      <w:pPr>
-        <w:pStyle w:val="Heading1"/>
-      </w:pPr>
-      <w:r>
-        <w:t>Appendix</w:t>
-      </w:r>
-    </w:p>
-    <w:p>
-      <w:r>
-        <w:t xml:space="preserve">This project is done by group members individually. </w:t>
-      </w:r>
-    </w:p>
-    <w:p/>
-    <w:p/>
+    <w:p>
+      <w:bookmarkStart w:id="0" w:name="_GoBack"/>
+      <w:bookmarkEnd w:id="0"/>
+    </w:p>
     <w:sectPr>
       <w:pgSz w:w="12240" w:h="15840"/>
       <w:pgMar w:top="1440" w:right="1440" w:bottom="1440" w:left="1440" w:header="720" w:footer="720" w:gutter="0"/>
@@ -5400,7 +6820,7 @@
   <w:abstractNum w:abstractNumId="0" w15:restartNumberingAfterBreak="0">
     <w:nsid w:val="037F5C2E"/>
     <w:multiLevelType w:val="hybridMultilevel"/>
-    <w:tmpl w:val="72B2B03A"/>
+    <w:tmpl w:val="1BF62D9C"/>
     <w:lvl w:ilvl="0" w:tplc="04090001">
       <w:start w:val="1"/>
       <w:numFmt w:val="bullet"/>
@@ -6094,12 +7514,12 @@
   <w:style w:type="paragraph" w:default="1" w:styleId="Normal">
     <w:name w:val="Normal"/>
     <w:qFormat/>
-    <w:rsid w:val="00DF7C82"/>
+    <w:rsid w:val="007C7852"/>
     <w:pPr>
       <w:spacing w:after="0"/>
     </w:pPr>
     <w:rPr>
-      <w:sz w:val="20"/>
+      <w:sz w:val="24"/>
     </w:rPr>
   </w:style>
   <w:style w:type="paragraph" w:styleId="Heading1">
@@ -6220,6 +7640,7 @@
   <w:style w:type="character" w:default="1" w:styleId="DefaultParagraphFont">
     <w:name w:val="Default Paragraph Font"/>
     <w:uiPriority w:val="1"/>
+    <w:semiHidden/>
     <w:unhideWhenUsed/>
   </w:style>
   <w:style w:type="table" w:default="1" w:styleId="TableNormal">
@@ -6329,6 +7750,36 @@
       <w:rFonts w:asciiTheme="majorHAnsi" w:eastAsiaTheme="majorEastAsia" w:hAnsiTheme="majorHAnsi" w:cstheme="majorBidi"/>
       <w:i/>
       <w:sz w:val="20"/>
+    </w:rPr>
+  </w:style>
+  <w:style w:type="paragraph" w:styleId="BalloonText">
+    <w:name w:val="Balloon Text"/>
+    <w:basedOn w:val="Normal"/>
+    <w:link w:val="BalloonTextChar"/>
+    <w:uiPriority w:val="99"/>
+    <w:semiHidden/>
+    <w:unhideWhenUsed/>
+    <w:rsid w:val="007C7852"/>
+    <w:pPr>
+      <w:spacing w:line="240" w:lineRule="auto"/>
+    </w:pPr>
+    <w:rPr>
+      <w:rFonts w:ascii="Segoe UI" w:hAnsi="Segoe UI" w:cs="Segoe UI"/>
+      <w:sz w:val="18"/>
+      <w:szCs w:val="18"/>
+    </w:rPr>
+  </w:style>
+  <w:style w:type="character" w:customStyle="1" w:styleId="BalloonTextChar">
+    <w:name w:val="Balloon Text Char"/>
+    <w:basedOn w:val="DefaultParagraphFont"/>
+    <w:link w:val="BalloonText"/>
+    <w:uiPriority w:val="99"/>
+    <w:semiHidden/>
+    <w:rsid w:val="007C7852"/>
+    <w:rPr>
+      <w:rFonts w:ascii="Segoe UI" w:hAnsi="Segoe UI" w:cs="Segoe UI"/>
+      <w:sz w:val="18"/>
+      <w:szCs w:val="18"/>
     </w:rPr>
   </w:style>
 </w:styles>
@@ -6600,7 +8051,7 @@
 </file>
 
 <file path=customXml/itemProps1.xml><?xml version="1.0" encoding="utf-8"?>
-<ds:datastoreItem xmlns:ds="http://schemas.openxmlformats.org/officeDocument/2006/customXml" ds:itemID="{BDA6FE65-F54C-47E9-834A-6C8E77065903}">
+<ds:datastoreItem xmlns:ds="http://schemas.openxmlformats.org/officeDocument/2006/customXml" ds:itemID="{39735383-57E9-4AAB-B21F-4AE78DE0CE65}">
   <ds:schemaRefs>
     <ds:schemaRef ds:uri="http://schemas.openxmlformats.org/officeDocument/2006/bibliography"/>
   </ds:schemaRefs>

</xml_diff>